<commit_message>
Added dataset section to report
</commit_message>
<xml_diff>
--- a/Report/VI_Report.docx
+++ b/Report/VI_Report.docx
@@ -283,19 +283,7 @@
         <w:rPr>
           <w:lang w:val="en-US"/>
         </w:rPr>
-        <w:t xml:space="preserve">regarding </w:t>
-      </w:r>
-      <w:r>
-        <w:rPr>
-          <w:lang w:val="en-US"/>
-        </w:rPr>
-        <w:t>meaningless</w:t>
-      </w:r>
-      <w:r>
-        <w:rPr>
-          <w:lang w:val="en-US"/>
-        </w:rPr>
-        <w:t xml:space="preserve"> data, more specifically about the current NBA season.</w:t>
+        <w:t>regarding meaningless data, more specifically about the current NBA season.</w:t>
       </w:r>
     </w:p>
     <w:p>
@@ -399,13 +387,7 @@
         <w:rPr>
           <w:lang w:val="en-US"/>
         </w:rPr>
-        <w:t xml:space="preserve"> is the fact that we are NBA </w:t>
-      </w:r>
-      <w:r>
-        <w:rPr>
-          <w:lang w:val="en-US"/>
-        </w:rPr>
-        <w:t>fans</w:t>
+        <w:t xml:space="preserve"> is the fact that we are NBA fans</w:t>
       </w:r>
       <w:r>
         <w:rPr>
@@ -814,21 +796,7 @@
           <w:rFonts w:ascii="Calibri" w:hAnsi="Calibri" w:cs="Calibri"/>
           <w:lang w:val="en-US"/>
         </w:rPr>
-        <w:t xml:space="preserve">Once we had our target audience defined, we then started thinking about the questions we wanted to answer with our platform. For these questions, we first started to think in a more general </w:t>
-      </w:r>
-      <w:r>
-        <w:rPr>
-          <w:rFonts w:ascii="Calibri" w:hAnsi="Calibri" w:cs="Calibri"/>
-          <w:lang w:val="en-US"/>
-        </w:rPr>
-        <w:t>way and</w:t>
-      </w:r>
-      <w:r>
-        <w:rPr>
-          <w:rFonts w:ascii="Calibri" w:hAnsi="Calibri" w:cs="Calibri"/>
-          <w:lang w:val="en-US"/>
-        </w:rPr>
-        <w:t xml:space="preserve"> formulated a few </w:t>
+        <w:t xml:space="preserve">Once we had our target audience defined, we then started thinking about the questions we wanted to answer with our platform. For these questions, we first started to think in a more general way and formulated a few </w:t>
       </w:r>
       <w:r>
         <w:rPr>
@@ -1320,6 +1288,1828 @@
       <w:pPr>
         <w:pStyle w:val="BodyNoIndent"/>
         <w:rPr>
+          <w:rFonts w:ascii="Calibri" w:hAnsi="Calibri" w:cs="Calibri"/>
+          <w:lang w:val="en-US"/>
+        </w:rPr>
+      </w:pPr>
+      <w:r>
+        <w:rPr>
+          <w:rFonts w:ascii="Calibri" w:hAnsi="Calibri" w:cs="Calibri"/>
+          <w:lang w:val="en-US"/>
+        </w:rPr>
+        <w:t xml:space="preserve">The dataset used for the development of the platform contains information </w:t>
+      </w:r>
+      <w:r>
+        <w:rPr>
+          <w:rFonts w:ascii="Calibri" w:hAnsi="Calibri" w:cs="Calibri"/>
+          <w:lang w:val="en-US"/>
+        </w:rPr>
+        <w:t>about the statistics of the player</w:t>
+      </w:r>
+      <w:r>
+        <w:rPr>
+          <w:rFonts w:ascii="Calibri" w:hAnsi="Calibri" w:cs="Calibri"/>
+          <w:lang w:val="en-US"/>
+        </w:rPr>
+        <w:t>s</w:t>
+      </w:r>
+      <w:r>
+        <w:rPr>
+          <w:rFonts w:ascii="Calibri" w:hAnsi="Calibri" w:cs="Calibri"/>
+          <w:lang w:val="en-US"/>
+        </w:rPr>
+        <w:t xml:space="preserve"> on the current season of NBA.</w:t>
+      </w:r>
+    </w:p>
+    <w:p>
+      <w:pPr>
+        <w:pStyle w:val="BodyNoIndent"/>
+        <w:rPr>
+          <w:rFonts w:ascii="Calibri" w:hAnsi="Calibri" w:cs="Calibri"/>
+          <w:lang w:val="en-US"/>
+        </w:rPr>
+      </w:pPr>
+      <w:r>
+        <w:rPr>
+          <w:rFonts w:ascii="Calibri" w:hAnsi="Calibri" w:cs="Calibri"/>
+          <w:lang w:val="en-US"/>
+        </w:rPr>
+        <w:t>The data was obtained through the Kaggle online platform.</w:t>
+      </w:r>
+    </w:p>
+    <w:p>
+      <w:pPr>
+        <w:pStyle w:val="BodyNoIndent"/>
+        <w:rPr>
+          <w:rFonts w:ascii="Calibri" w:hAnsi="Calibri" w:cs="Calibri"/>
+          <w:lang w:val="en-US"/>
+        </w:rPr>
+      </w:pPr>
+      <w:r>
+        <w:rPr>
+          <w:rFonts w:ascii="Calibri" w:hAnsi="Calibri" w:cs="Calibri"/>
+          <w:lang w:val="en-US"/>
+        </w:rPr>
+        <w:t>It contains the following data:</w:t>
+      </w:r>
+    </w:p>
+    <w:p>
+      <w:pPr>
+        <w:numPr>
+          <w:ilvl w:val="0"/>
+          <w:numId w:val="26"/>
+        </w:numPr>
+        <w:shd w:val="clear" w:color="auto" w:fill="FFFFFF"/>
+        <w:spacing w:before="60" w:after="60"/>
+        <w:textAlignment w:val="baseline"/>
+        <w:rPr>
+          <w:rFonts w:ascii="inherit" w:eastAsia="Times New Roman" w:hAnsi="inherit" w:cs="Arial"/>
+          <w:sz w:val="21"/>
+          <w:szCs w:val="21"/>
+          <w:lang w:eastAsia="pt-PT"/>
+        </w:rPr>
+      </w:pPr>
+      <w:proofErr w:type="spellStart"/>
+      <w:proofErr w:type="gramStart"/>
+      <w:r>
+        <w:rPr>
+          <w:rFonts w:ascii="inherit" w:eastAsia="Times New Roman" w:hAnsi="inherit" w:cs="Arial"/>
+          <w:sz w:val="21"/>
+          <w:szCs w:val="21"/>
+          <w:lang w:eastAsia="pt-PT"/>
+        </w:rPr>
+        <w:t>Rk</w:t>
+      </w:r>
+      <w:proofErr w:type="spellEnd"/>
+      <w:r>
+        <w:rPr>
+          <w:rFonts w:ascii="inherit" w:eastAsia="Times New Roman" w:hAnsi="inherit" w:cs="Arial"/>
+          <w:sz w:val="21"/>
+          <w:szCs w:val="21"/>
+          <w:lang w:eastAsia="pt-PT"/>
+        </w:rPr>
+        <w:t xml:space="preserve"> :</w:t>
+      </w:r>
+      <w:proofErr w:type="gramEnd"/>
+      <w:r>
+        <w:rPr>
+          <w:rFonts w:ascii="inherit" w:eastAsia="Times New Roman" w:hAnsi="inherit" w:cs="Arial"/>
+          <w:sz w:val="21"/>
+          <w:szCs w:val="21"/>
+          <w:lang w:eastAsia="pt-PT"/>
+        </w:rPr>
+        <w:t xml:space="preserve"> </w:t>
+      </w:r>
+      <w:proofErr w:type="spellStart"/>
+      <w:r>
+        <w:rPr>
+          <w:rFonts w:ascii="inherit" w:eastAsia="Times New Roman" w:hAnsi="inherit" w:cs="Arial"/>
+          <w:sz w:val="21"/>
+          <w:szCs w:val="21"/>
+          <w:lang w:eastAsia="pt-PT"/>
+        </w:rPr>
+        <w:t>Rank</w:t>
+      </w:r>
+      <w:proofErr w:type="spellEnd"/>
+    </w:p>
+    <w:p>
+      <w:pPr>
+        <w:numPr>
+          <w:ilvl w:val="0"/>
+          <w:numId w:val="26"/>
+        </w:numPr>
+        <w:shd w:val="clear" w:color="auto" w:fill="FFFFFF"/>
+        <w:spacing w:before="60" w:after="60"/>
+        <w:textAlignment w:val="baseline"/>
+        <w:rPr>
+          <w:rFonts w:ascii="inherit" w:eastAsia="Times New Roman" w:hAnsi="inherit" w:cs="Arial"/>
+          <w:sz w:val="21"/>
+          <w:szCs w:val="21"/>
+          <w:lang w:eastAsia="pt-PT"/>
+        </w:rPr>
+      </w:pPr>
+      <w:proofErr w:type="spellStart"/>
+      <w:proofErr w:type="gramStart"/>
+      <w:r>
+        <w:rPr>
+          <w:rFonts w:ascii="inherit" w:eastAsia="Times New Roman" w:hAnsi="inherit" w:cs="Arial"/>
+          <w:sz w:val="21"/>
+          <w:szCs w:val="21"/>
+          <w:lang w:eastAsia="pt-PT"/>
+        </w:rPr>
+        <w:t>Player</w:t>
+      </w:r>
+      <w:proofErr w:type="spellEnd"/>
+      <w:r>
+        <w:rPr>
+          <w:rFonts w:ascii="inherit" w:eastAsia="Times New Roman" w:hAnsi="inherit" w:cs="Arial"/>
+          <w:sz w:val="21"/>
+          <w:szCs w:val="21"/>
+          <w:lang w:eastAsia="pt-PT"/>
+        </w:rPr>
+        <w:t xml:space="preserve"> :</w:t>
+      </w:r>
+      <w:proofErr w:type="gramEnd"/>
+      <w:r>
+        <w:rPr>
+          <w:rFonts w:ascii="inherit" w:eastAsia="Times New Roman" w:hAnsi="inherit" w:cs="Arial"/>
+          <w:sz w:val="21"/>
+          <w:szCs w:val="21"/>
+          <w:lang w:eastAsia="pt-PT"/>
+        </w:rPr>
+        <w:t xml:space="preserve"> </w:t>
+      </w:r>
+      <w:proofErr w:type="spellStart"/>
+      <w:r>
+        <w:rPr>
+          <w:rFonts w:ascii="inherit" w:eastAsia="Times New Roman" w:hAnsi="inherit" w:cs="Arial"/>
+          <w:sz w:val="21"/>
+          <w:szCs w:val="21"/>
+          <w:lang w:eastAsia="pt-PT"/>
+        </w:rPr>
+        <w:t>Player's</w:t>
+      </w:r>
+      <w:proofErr w:type="spellEnd"/>
+      <w:r>
+        <w:rPr>
+          <w:rFonts w:ascii="inherit" w:eastAsia="Times New Roman" w:hAnsi="inherit" w:cs="Arial"/>
+          <w:sz w:val="21"/>
+          <w:szCs w:val="21"/>
+          <w:lang w:eastAsia="pt-PT"/>
+        </w:rPr>
+        <w:t xml:space="preserve"> </w:t>
+      </w:r>
+      <w:proofErr w:type="spellStart"/>
+      <w:r>
+        <w:rPr>
+          <w:rFonts w:ascii="inherit" w:eastAsia="Times New Roman" w:hAnsi="inherit" w:cs="Arial"/>
+          <w:sz w:val="21"/>
+          <w:szCs w:val="21"/>
+          <w:lang w:eastAsia="pt-PT"/>
+        </w:rPr>
+        <w:t>name</w:t>
+      </w:r>
+      <w:proofErr w:type="spellEnd"/>
+    </w:p>
+    <w:p>
+      <w:pPr>
+        <w:numPr>
+          <w:ilvl w:val="0"/>
+          <w:numId w:val="26"/>
+        </w:numPr>
+        <w:shd w:val="clear" w:color="auto" w:fill="FFFFFF"/>
+        <w:spacing w:before="60" w:after="60"/>
+        <w:textAlignment w:val="baseline"/>
+        <w:rPr>
+          <w:rFonts w:ascii="inherit" w:eastAsia="Times New Roman" w:hAnsi="inherit" w:cs="Arial"/>
+          <w:sz w:val="21"/>
+          <w:szCs w:val="21"/>
+          <w:lang w:eastAsia="pt-PT"/>
+        </w:rPr>
+      </w:pPr>
+      <w:proofErr w:type="spellStart"/>
+      <w:proofErr w:type="gramStart"/>
+      <w:r>
+        <w:rPr>
+          <w:rFonts w:ascii="inherit" w:eastAsia="Times New Roman" w:hAnsi="inherit" w:cs="Arial"/>
+          <w:sz w:val="21"/>
+          <w:szCs w:val="21"/>
+          <w:lang w:eastAsia="pt-PT"/>
+        </w:rPr>
+        <w:t>Pos</w:t>
+      </w:r>
+      <w:proofErr w:type="spellEnd"/>
+      <w:r>
+        <w:rPr>
+          <w:rFonts w:ascii="inherit" w:eastAsia="Times New Roman" w:hAnsi="inherit" w:cs="Arial"/>
+          <w:sz w:val="21"/>
+          <w:szCs w:val="21"/>
+          <w:lang w:eastAsia="pt-PT"/>
+        </w:rPr>
+        <w:t xml:space="preserve"> :</w:t>
+      </w:r>
+      <w:proofErr w:type="gramEnd"/>
+      <w:r>
+        <w:rPr>
+          <w:rFonts w:ascii="inherit" w:eastAsia="Times New Roman" w:hAnsi="inherit" w:cs="Arial"/>
+          <w:sz w:val="21"/>
+          <w:szCs w:val="21"/>
+          <w:lang w:eastAsia="pt-PT"/>
+        </w:rPr>
+        <w:t xml:space="preserve"> </w:t>
+      </w:r>
+      <w:proofErr w:type="spellStart"/>
+      <w:r>
+        <w:rPr>
+          <w:rFonts w:ascii="inherit" w:eastAsia="Times New Roman" w:hAnsi="inherit" w:cs="Arial"/>
+          <w:sz w:val="21"/>
+          <w:szCs w:val="21"/>
+          <w:lang w:eastAsia="pt-PT"/>
+        </w:rPr>
+        <w:t>Position</w:t>
+      </w:r>
+      <w:proofErr w:type="spellEnd"/>
+    </w:p>
+    <w:p>
+      <w:pPr>
+        <w:numPr>
+          <w:ilvl w:val="0"/>
+          <w:numId w:val="26"/>
+        </w:numPr>
+        <w:shd w:val="clear" w:color="auto" w:fill="FFFFFF"/>
+        <w:spacing w:before="60" w:after="60"/>
+        <w:textAlignment w:val="baseline"/>
+        <w:rPr>
+          <w:rFonts w:ascii="inherit" w:eastAsia="Times New Roman" w:hAnsi="inherit" w:cs="Arial"/>
+          <w:sz w:val="21"/>
+          <w:szCs w:val="21"/>
+          <w:lang w:eastAsia="pt-PT"/>
+        </w:rPr>
+      </w:pPr>
+      <w:proofErr w:type="gramStart"/>
+      <w:r>
+        <w:rPr>
+          <w:rFonts w:ascii="inherit" w:eastAsia="Times New Roman" w:hAnsi="inherit" w:cs="Arial"/>
+          <w:sz w:val="21"/>
+          <w:szCs w:val="21"/>
+          <w:lang w:eastAsia="pt-PT"/>
+        </w:rPr>
+        <w:t>Age :</w:t>
+      </w:r>
+      <w:proofErr w:type="gramEnd"/>
+      <w:r>
+        <w:rPr>
+          <w:rFonts w:ascii="inherit" w:eastAsia="Times New Roman" w:hAnsi="inherit" w:cs="Arial"/>
+          <w:sz w:val="21"/>
+          <w:szCs w:val="21"/>
+          <w:lang w:eastAsia="pt-PT"/>
+        </w:rPr>
+        <w:t xml:space="preserve"> </w:t>
+      </w:r>
+      <w:proofErr w:type="spellStart"/>
+      <w:r>
+        <w:rPr>
+          <w:rFonts w:ascii="inherit" w:eastAsia="Times New Roman" w:hAnsi="inherit" w:cs="Arial"/>
+          <w:sz w:val="21"/>
+          <w:szCs w:val="21"/>
+          <w:lang w:eastAsia="pt-PT"/>
+        </w:rPr>
+        <w:t>Player's</w:t>
+      </w:r>
+      <w:proofErr w:type="spellEnd"/>
+      <w:r>
+        <w:rPr>
+          <w:rFonts w:ascii="inherit" w:eastAsia="Times New Roman" w:hAnsi="inherit" w:cs="Arial"/>
+          <w:sz w:val="21"/>
+          <w:szCs w:val="21"/>
+          <w:lang w:eastAsia="pt-PT"/>
+        </w:rPr>
+        <w:t xml:space="preserve"> age</w:t>
+      </w:r>
+    </w:p>
+    <w:p>
+      <w:pPr>
+        <w:numPr>
+          <w:ilvl w:val="0"/>
+          <w:numId w:val="26"/>
+        </w:numPr>
+        <w:shd w:val="clear" w:color="auto" w:fill="FFFFFF"/>
+        <w:spacing w:before="60" w:after="60"/>
+        <w:textAlignment w:val="baseline"/>
+        <w:rPr>
+          <w:rFonts w:ascii="inherit" w:eastAsia="Times New Roman" w:hAnsi="inherit" w:cs="Arial"/>
+          <w:sz w:val="21"/>
+          <w:szCs w:val="21"/>
+          <w:lang w:eastAsia="pt-PT"/>
+        </w:rPr>
+      </w:pPr>
+      <w:proofErr w:type="spellStart"/>
+      <w:proofErr w:type="gramStart"/>
+      <w:r>
+        <w:rPr>
+          <w:rFonts w:ascii="inherit" w:eastAsia="Times New Roman" w:hAnsi="inherit" w:cs="Arial"/>
+          <w:sz w:val="21"/>
+          <w:szCs w:val="21"/>
+          <w:lang w:eastAsia="pt-PT"/>
+        </w:rPr>
+        <w:t>Tm</w:t>
+      </w:r>
+      <w:proofErr w:type="spellEnd"/>
+      <w:r>
+        <w:rPr>
+          <w:rFonts w:ascii="inherit" w:eastAsia="Times New Roman" w:hAnsi="inherit" w:cs="Arial"/>
+          <w:sz w:val="21"/>
+          <w:szCs w:val="21"/>
+          <w:lang w:eastAsia="pt-PT"/>
+        </w:rPr>
+        <w:t xml:space="preserve"> :</w:t>
+      </w:r>
+      <w:proofErr w:type="gramEnd"/>
+      <w:r>
+        <w:rPr>
+          <w:rFonts w:ascii="inherit" w:eastAsia="Times New Roman" w:hAnsi="inherit" w:cs="Arial"/>
+          <w:sz w:val="21"/>
+          <w:szCs w:val="21"/>
+          <w:lang w:eastAsia="pt-PT"/>
+        </w:rPr>
+        <w:t xml:space="preserve"> Team</w:t>
+      </w:r>
+    </w:p>
+    <w:p>
+      <w:pPr>
+        <w:numPr>
+          <w:ilvl w:val="0"/>
+          <w:numId w:val="26"/>
+        </w:numPr>
+        <w:shd w:val="clear" w:color="auto" w:fill="FFFFFF"/>
+        <w:spacing w:before="60" w:after="60"/>
+        <w:textAlignment w:val="baseline"/>
+        <w:rPr>
+          <w:rFonts w:ascii="inherit" w:eastAsia="Times New Roman" w:hAnsi="inherit" w:cs="Arial"/>
+          <w:sz w:val="21"/>
+          <w:szCs w:val="21"/>
+          <w:lang w:eastAsia="pt-PT"/>
+        </w:rPr>
+      </w:pPr>
+      <w:proofErr w:type="gramStart"/>
+      <w:r>
+        <w:rPr>
+          <w:rFonts w:ascii="inherit" w:eastAsia="Times New Roman" w:hAnsi="inherit" w:cs="Arial"/>
+          <w:sz w:val="21"/>
+          <w:szCs w:val="21"/>
+          <w:lang w:eastAsia="pt-PT"/>
+        </w:rPr>
+        <w:t>G :</w:t>
+      </w:r>
+      <w:proofErr w:type="gramEnd"/>
+      <w:r>
+        <w:rPr>
+          <w:rFonts w:ascii="inherit" w:eastAsia="Times New Roman" w:hAnsi="inherit" w:cs="Arial"/>
+          <w:sz w:val="21"/>
+          <w:szCs w:val="21"/>
+          <w:lang w:eastAsia="pt-PT"/>
+        </w:rPr>
+        <w:t xml:space="preserve"> Games </w:t>
+      </w:r>
+      <w:proofErr w:type="spellStart"/>
+      <w:r>
+        <w:rPr>
+          <w:rFonts w:ascii="inherit" w:eastAsia="Times New Roman" w:hAnsi="inherit" w:cs="Arial"/>
+          <w:sz w:val="21"/>
+          <w:szCs w:val="21"/>
+          <w:lang w:eastAsia="pt-PT"/>
+        </w:rPr>
+        <w:t>played</w:t>
+      </w:r>
+      <w:proofErr w:type="spellEnd"/>
+    </w:p>
+    <w:p>
+      <w:pPr>
+        <w:numPr>
+          <w:ilvl w:val="0"/>
+          <w:numId w:val="26"/>
+        </w:numPr>
+        <w:shd w:val="clear" w:color="auto" w:fill="FFFFFF"/>
+        <w:spacing w:before="60" w:after="60"/>
+        <w:textAlignment w:val="baseline"/>
+        <w:rPr>
+          <w:rFonts w:ascii="inherit" w:eastAsia="Times New Roman" w:hAnsi="inherit" w:cs="Arial"/>
+          <w:sz w:val="21"/>
+          <w:szCs w:val="21"/>
+          <w:lang w:eastAsia="pt-PT"/>
+        </w:rPr>
+      </w:pPr>
+      <w:proofErr w:type="gramStart"/>
+      <w:r>
+        <w:rPr>
+          <w:rFonts w:ascii="inherit" w:eastAsia="Times New Roman" w:hAnsi="inherit" w:cs="Arial"/>
+          <w:sz w:val="21"/>
+          <w:szCs w:val="21"/>
+          <w:lang w:eastAsia="pt-PT"/>
+        </w:rPr>
+        <w:t>FG :</w:t>
+      </w:r>
+      <w:proofErr w:type="gramEnd"/>
+      <w:r>
+        <w:rPr>
+          <w:rFonts w:ascii="inherit" w:eastAsia="Times New Roman" w:hAnsi="inherit" w:cs="Arial"/>
+          <w:sz w:val="21"/>
+          <w:szCs w:val="21"/>
+          <w:lang w:eastAsia="pt-PT"/>
+        </w:rPr>
+        <w:t xml:space="preserve"> Field </w:t>
+      </w:r>
+      <w:proofErr w:type="spellStart"/>
+      <w:r>
+        <w:rPr>
+          <w:rFonts w:ascii="inherit" w:eastAsia="Times New Roman" w:hAnsi="inherit" w:cs="Arial"/>
+          <w:sz w:val="21"/>
+          <w:szCs w:val="21"/>
+          <w:lang w:eastAsia="pt-PT"/>
+        </w:rPr>
+        <w:t>goals</w:t>
+      </w:r>
+      <w:proofErr w:type="spellEnd"/>
+      <w:r>
+        <w:rPr>
+          <w:rFonts w:ascii="inherit" w:eastAsia="Times New Roman" w:hAnsi="inherit" w:cs="Arial"/>
+          <w:sz w:val="21"/>
+          <w:szCs w:val="21"/>
+          <w:lang w:eastAsia="pt-PT"/>
+        </w:rPr>
+        <w:t xml:space="preserve"> per game</w:t>
+      </w:r>
+    </w:p>
+    <w:p>
+      <w:pPr>
+        <w:numPr>
+          <w:ilvl w:val="0"/>
+          <w:numId w:val="26"/>
+        </w:numPr>
+        <w:shd w:val="clear" w:color="auto" w:fill="FFFFFF"/>
+        <w:spacing w:before="60" w:after="60"/>
+        <w:textAlignment w:val="baseline"/>
+        <w:rPr>
+          <w:rFonts w:ascii="inherit" w:eastAsia="Times New Roman" w:hAnsi="inherit" w:cs="Arial"/>
+          <w:sz w:val="21"/>
+          <w:szCs w:val="21"/>
+          <w:lang w:eastAsia="pt-PT"/>
+        </w:rPr>
+      </w:pPr>
+      <w:proofErr w:type="gramStart"/>
+      <w:r>
+        <w:rPr>
+          <w:rFonts w:ascii="inherit" w:eastAsia="Times New Roman" w:hAnsi="inherit" w:cs="Arial"/>
+          <w:sz w:val="21"/>
+          <w:szCs w:val="21"/>
+          <w:lang w:eastAsia="pt-PT"/>
+        </w:rPr>
+        <w:t>FGA :</w:t>
+      </w:r>
+      <w:proofErr w:type="gramEnd"/>
+      <w:r>
+        <w:rPr>
+          <w:rFonts w:ascii="inherit" w:eastAsia="Times New Roman" w:hAnsi="inherit" w:cs="Arial"/>
+          <w:sz w:val="21"/>
+          <w:szCs w:val="21"/>
+          <w:lang w:eastAsia="pt-PT"/>
+        </w:rPr>
+        <w:t xml:space="preserve"> Field </w:t>
+      </w:r>
+      <w:proofErr w:type="spellStart"/>
+      <w:r>
+        <w:rPr>
+          <w:rFonts w:ascii="inherit" w:eastAsia="Times New Roman" w:hAnsi="inherit" w:cs="Arial"/>
+          <w:sz w:val="21"/>
+          <w:szCs w:val="21"/>
+          <w:lang w:eastAsia="pt-PT"/>
+        </w:rPr>
+        <w:t>goal</w:t>
+      </w:r>
+      <w:proofErr w:type="spellEnd"/>
+      <w:r>
+        <w:rPr>
+          <w:rFonts w:ascii="inherit" w:eastAsia="Times New Roman" w:hAnsi="inherit" w:cs="Arial"/>
+          <w:sz w:val="21"/>
+          <w:szCs w:val="21"/>
+          <w:lang w:eastAsia="pt-PT"/>
+        </w:rPr>
+        <w:t xml:space="preserve"> </w:t>
+      </w:r>
+      <w:proofErr w:type="spellStart"/>
+      <w:r>
+        <w:rPr>
+          <w:rFonts w:ascii="inherit" w:eastAsia="Times New Roman" w:hAnsi="inherit" w:cs="Arial"/>
+          <w:sz w:val="21"/>
+          <w:szCs w:val="21"/>
+          <w:lang w:eastAsia="pt-PT"/>
+        </w:rPr>
+        <w:t>attempts</w:t>
+      </w:r>
+      <w:proofErr w:type="spellEnd"/>
+      <w:r>
+        <w:rPr>
+          <w:rFonts w:ascii="inherit" w:eastAsia="Times New Roman" w:hAnsi="inherit" w:cs="Arial"/>
+          <w:sz w:val="21"/>
+          <w:szCs w:val="21"/>
+          <w:lang w:eastAsia="pt-PT"/>
+        </w:rPr>
+        <w:t xml:space="preserve"> per game</w:t>
+      </w:r>
+    </w:p>
+    <w:p>
+      <w:pPr>
+        <w:numPr>
+          <w:ilvl w:val="0"/>
+          <w:numId w:val="26"/>
+        </w:numPr>
+        <w:shd w:val="clear" w:color="auto" w:fill="FFFFFF"/>
+        <w:spacing w:before="60" w:after="60"/>
+        <w:textAlignment w:val="baseline"/>
+        <w:rPr>
+          <w:rFonts w:ascii="inherit" w:eastAsia="Times New Roman" w:hAnsi="inherit" w:cs="Arial"/>
+          <w:sz w:val="21"/>
+          <w:szCs w:val="21"/>
+          <w:lang w:eastAsia="pt-PT"/>
+        </w:rPr>
+      </w:pPr>
+      <w:r>
+        <w:rPr>
+          <w:rFonts w:ascii="inherit" w:eastAsia="Times New Roman" w:hAnsi="inherit" w:cs="Arial"/>
+          <w:sz w:val="21"/>
+          <w:szCs w:val="21"/>
+          <w:lang w:eastAsia="pt-PT"/>
+        </w:rPr>
+        <w:t>FG</w:t>
+      </w:r>
+      <w:proofErr w:type="gramStart"/>
+      <w:r>
+        <w:rPr>
+          <w:rFonts w:ascii="inherit" w:eastAsia="Times New Roman" w:hAnsi="inherit" w:cs="Arial"/>
+          <w:sz w:val="21"/>
+          <w:szCs w:val="21"/>
+          <w:lang w:eastAsia="pt-PT"/>
+        </w:rPr>
+        <w:t>% :</w:t>
+      </w:r>
+      <w:proofErr w:type="gramEnd"/>
+      <w:r>
+        <w:rPr>
+          <w:rFonts w:ascii="inherit" w:eastAsia="Times New Roman" w:hAnsi="inherit" w:cs="Arial"/>
+          <w:sz w:val="21"/>
+          <w:szCs w:val="21"/>
+          <w:lang w:eastAsia="pt-PT"/>
+        </w:rPr>
+        <w:t xml:space="preserve"> Field </w:t>
+      </w:r>
+      <w:proofErr w:type="spellStart"/>
+      <w:r>
+        <w:rPr>
+          <w:rFonts w:ascii="inherit" w:eastAsia="Times New Roman" w:hAnsi="inherit" w:cs="Arial"/>
+          <w:sz w:val="21"/>
+          <w:szCs w:val="21"/>
+          <w:lang w:eastAsia="pt-PT"/>
+        </w:rPr>
+        <w:t>goal</w:t>
+      </w:r>
+      <w:proofErr w:type="spellEnd"/>
+      <w:r>
+        <w:rPr>
+          <w:rFonts w:ascii="inherit" w:eastAsia="Times New Roman" w:hAnsi="inherit" w:cs="Arial"/>
+          <w:sz w:val="21"/>
+          <w:szCs w:val="21"/>
+          <w:lang w:eastAsia="pt-PT"/>
+        </w:rPr>
+        <w:t xml:space="preserve"> </w:t>
+      </w:r>
+      <w:proofErr w:type="spellStart"/>
+      <w:r>
+        <w:rPr>
+          <w:rFonts w:ascii="inherit" w:eastAsia="Times New Roman" w:hAnsi="inherit" w:cs="Arial"/>
+          <w:sz w:val="21"/>
+          <w:szCs w:val="21"/>
+          <w:lang w:eastAsia="pt-PT"/>
+        </w:rPr>
+        <w:t>percentage</w:t>
+      </w:r>
+      <w:proofErr w:type="spellEnd"/>
+    </w:p>
+    <w:p>
+      <w:pPr>
+        <w:numPr>
+          <w:ilvl w:val="0"/>
+          <w:numId w:val="26"/>
+        </w:numPr>
+        <w:shd w:val="clear" w:color="auto" w:fill="FFFFFF"/>
+        <w:spacing w:before="60" w:after="60"/>
+        <w:textAlignment w:val="baseline"/>
+        <w:rPr>
+          <w:rFonts w:ascii="inherit" w:eastAsia="Times New Roman" w:hAnsi="inherit" w:cs="Arial"/>
+          <w:sz w:val="21"/>
+          <w:szCs w:val="21"/>
+          <w:lang w:eastAsia="pt-PT"/>
+        </w:rPr>
+      </w:pPr>
+      <w:r>
+        <w:rPr>
+          <w:rFonts w:ascii="inherit" w:eastAsia="Times New Roman" w:hAnsi="inherit" w:cs="Arial"/>
+          <w:sz w:val="21"/>
+          <w:szCs w:val="21"/>
+          <w:lang w:eastAsia="pt-PT"/>
+        </w:rPr>
+        <w:t>3</w:t>
+      </w:r>
+      <w:proofErr w:type="gramStart"/>
+      <w:r>
+        <w:rPr>
+          <w:rFonts w:ascii="inherit" w:eastAsia="Times New Roman" w:hAnsi="inherit" w:cs="Arial"/>
+          <w:sz w:val="21"/>
+          <w:szCs w:val="21"/>
+          <w:lang w:eastAsia="pt-PT"/>
+        </w:rPr>
+        <w:t>P :</w:t>
+      </w:r>
+      <w:proofErr w:type="gramEnd"/>
+      <w:r>
+        <w:rPr>
+          <w:rFonts w:ascii="inherit" w:eastAsia="Times New Roman" w:hAnsi="inherit" w:cs="Arial"/>
+          <w:sz w:val="21"/>
+          <w:szCs w:val="21"/>
+          <w:lang w:eastAsia="pt-PT"/>
+        </w:rPr>
+        <w:t xml:space="preserve"> 3-point </w:t>
+      </w:r>
+      <w:proofErr w:type="spellStart"/>
+      <w:r>
+        <w:rPr>
+          <w:rFonts w:ascii="inherit" w:eastAsia="Times New Roman" w:hAnsi="inherit" w:cs="Arial"/>
+          <w:sz w:val="21"/>
+          <w:szCs w:val="21"/>
+          <w:lang w:eastAsia="pt-PT"/>
+        </w:rPr>
+        <w:t>field</w:t>
+      </w:r>
+      <w:proofErr w:type="spellEnd"/>
+      <w:r>
+        <w:rPr>
+          <w:rFonts w:ascii="inherit" w:eastAsia="Times New Roman" w:hAnsi="inherit" w:cs="Arial"/>
+          <w:sz w:val="21"/>
+          <w:szCs w:val="21"/>
+          <w:lang w:eastAsia="pt-PT"/>
+        </w:rPr>
+        <w:t xml:space="preserve"> </w:t>
+      </w:r>
+      <w:proofErr w:type="spellStart"/>
+      <w:r>
+        <w:rPr>
+          <w:rFonts w:ascii="inherit" w:eastAsia="Times New Roman" w:hAnsi="inherit" w:cs="Arial"/>
+          <w:sz w:val="21"/>
+          <w:szCs w:val="21"/>
+          <w:lang w:eastAsia="pt-PT"/>
+        </w:rPr>
+        <w:t>goals</w:t>
+      </w:r>
+      <w:proofErr w:type="spellEnd"/>
+      <w:r>
+        <w:rPr>
+          <w:rFonts w:ascii="inherit" w:eastAsia="Times New Roman" w:hAnsi="inherit" w:cs="Arial"/>
+          <w:sz w:val="21"/>
+          <w:szCs w:val="21"/>
+          <w:lang w:eastAsia="pt-PT"/>
+        </w:rPr>
+        <w:t xml:space="preserve"> per game</w:t>
+      </w:r>
+    </w:p>
+    <w:p>
+      <w:pPr>
+        <w:numPr>
+          <w:ilvl w:val="0"/>
+          <w:numId w:val="26"/>
+        </w:numPr>
+        <w:shd w:val="clear" w:color="auto" w:fill="FFFFFF"/>
+        <w:spacing w:before="60" w:after="60"/>
+        <w:textAlignment w:val="baseline"/>
+        <w:rPr>
+          <w:rFonts w:ascii="inherit" w:eastAsia="Times New Roman" w:hAnsi="inherit" w:cs="Arial"/>
+          <w:sz w:val="21"/>
+          <w:szCs w:val="21"/>
+          <w:lang w:eastAsia="pt-PT"/>
+        </w:rPr>
+      </w:pPr>
+      <w:r>
+        <w:rPr>
+          <w:rFonts w:ascii="inherit" w:eastAsia="Times New Roman" w:hAnsi="inherit" w:cs="Arial"/>
+          <w:sz w:val="21"/>
+          <w:szCs w:val="21"/>
+          <w:lang w:eastAsia="pt-PT"/>
+        </w:rPr>
+        <w:t>3</w:t>
+      </w:r>
+      <w:proofErr w:type="gramStart"/>
+      <w:r>
+        <w:rPr>
+          <w:rFonts w:ascii="inherit" w:eastAsia="Times New Roman" w:hAnsi="inherit" w:cs="Arial"/>
+          <w:sz w:val="21"/>
+          <w:szCs w:val="21"/>
+          <w:lang w:eastAsia="pt-PT"/>
+        </w:rPr>
+        <w:t>PA :</w:t>
+      </w:r>
+      <w:proofErr w:type="gramEnd"/>
+      <w:r>
+        <w:rPr>
+          <w:rFonts w:ascii="inherit" w:eastAsia="Times New Roman" w:hAnsi="inherit" w:cs="Arial"/>
+          <w:sz w:val="21"/>
+          <w:szCs w:val="21"/>
+          <w:lang w:eastAsia="pt-PT"/>
+        </w:rPr>
+        <w:t xml:space="preserve"> 3-point </w:t>
+      </w:r>
+      <w:proofErr w:type="spellStart"/>
+      <w:r>
+        <w:rPr>
+          <w:rFonts w:ascii="inherit" w:eastAsia="Times New Roman" w:hAnsi="inherit" w:cs="Arial"/>
+          <w:sz w:val="21"/>
+          <w:szCs w:val="21"/>
+          <w:lang w:eastAsia="pt-PT"/>
+        </w:rPr>
+        <w:t>field</w:t>
+      </w:r>
+      <w:proofErr w:type="spellEnd"/>
+      <w:r>
+        <w:rPr>
+          <w:rFonts w:ascii="inherit" w:eastAsia="Times New Roman" w:hAnsi="inherit" w:cs="Arial"/>
+          <w:sz w:val="21"/>
+          <w:szCs w:val="21"/>
+          <w:lang w:eastAsia="pt-PT"/>
+        </w:rPr>
+        <w:t xml:space="preserve"> </w:t>
+      </w:r>
+      <w:proofErr w:type="spellStart"/>
+      <w:r>
+        <w:rPr>
+          <w:rFonts w:ascii="inherit" w:eastAsia="Times New Roman" w:hAnsi="inherit" w:cs="Arial"/>
+          <w:sz w:val="21"/>
+          <w:szCs w:val="21"/>
+          <w:lang w:eastAsia="pt-PT"/>
+        </w:rPr>
+        <w:t>goal</w:t>
+      </w:r>
+      <w:proofErr w:type="spellEnd"/>
+      <w:r>
+        <w:rPr>
+          <w:rFonts w:ascii="inherit" w:eastAsia="Times New Roman" w:hAnsi="inherit" w:cs="Arial"/>
+          <w:sz w:val="21"/>
+          <w:szCs w:val="21"/>
+          <w:lang w:eastAsia="pt-PT"/>
+        </w:rPr>
+        <w:t xml:space="preserve"> </w:t>
+      </w:r>
+      <w:proofErr w:type="spellStart"/>
+      <w:r>
+        <w:rPr>
+          <w:rFonts w:ascii="inherit" w:eastAsia="Times New Roman" w:hAnsi="inherit" w:cs="Arial"/>
+          <w:sz w:val="21"/>
+          <w:szCs w:val="21"/>
+          <w:lang w:eastAsia="pt-PT"/>
+        </w:rPr>
+        <w:t>attempts</w:t>
+      </w:r>
+      <w:proofErr w:type="spellEnd"/>
+      <w:r>
+        <w:rPr>
+          <w:rFonts w:ascii="inherit" w:eastAsia="Times New Roman" w:hAnsi="inherit" w:cs="Arial"/>
+          <w:sz w:val="21"/>
+          <w:szCs w:val="21"/>
+          <w:lang w:eastAsia="pt-PT"/>
+        </w:rPr>
+        <w:t xml:space="preserve"> per game</w:t>
+      </w:r>
+    </w:p>
+    <w:p>
+      <w:pPr>
+        <w:numPr>
+          <w:ilvl w:val="0"/>
+          <w:numId w:val="26"/>
+        </w:numPr>
+        <w:shd w:val="clear" w:color="auto" w:fill="FFFFFF"/>
+        <w:spacing w:before="60" w:after="60"/>
+        <w:textAlignment w:val="baseline"/>
+        <w:rPr>
+          <w:rFonts w:ascii="inherit" w:eastAsia="Times New Roman" w:hAnsi="inherit" w:cs="Arial"/>
+          <w:sz w:val="21"/>
+          <w:szCs w:val="21"/>
+          <w:lang w:eastAsia="pt-PT"/>
+        </w:rPr>
+      </w:pPr>
+      <w:r>
+        <w:rPr>
+          <w:rFonts w:ascii="inherit" w:eastAsia="Times New Roman" w:hAnsi="inherit" w:cs="Arial"/>
+          <w:sz w:val="21"/>
+          <w:szCs w:val="21"/>
+          <w:lang w:eastAsia="pt-PT"/>
+        </w:rPr>
+        <w:t>3P</w:t>
+      </w:r>
+      <w:proofErr w:type="gramStart"/>
+      <w:r>
+        <w:rPr>
+          <w:rFonts w:ascii="inherit" w:eastAsia="Times New Roman" w:hAnsi="inherit" w:cs="Arial"/>
+          <w:sz w:val="21"/>
+          <w:szCs w:val="21"/>
+          <w:lang w:eastAsia="pt-PT"/>
+        </w:rPr>
+        <w:t>% :</w:t>
+      </w:r>
+      <w:proofErr w:type="gramEnd"/>
+      <w:r>
+        <w:rPr>
+          <w:rFonts w:ascii="inherit" w:eastAsia="Times New Roman" w:hAnsi="inherit" w:cs="Arial"/>
+          <w:sz w:val="21"/>
+          <w:szCs w:val="21"/>
+          <w:lang w:eastAsia="pt-PT"/>
+        </w:rPr>
+        <w:t xml:space="preserve"> 3-point </w:t>
+      </w:r>
+      <w:proofErr w:type="spellStart"/>
+      <w:r>
+        <w:rPr>
+          <w:rFonts w:ascii="inherit" w:eastAsia="Times New Roman" w:hAnsi="inherit" w:cs="Arial"/>
+          <w:sz w:val="21"/>
+          <w:szCs w:val="21"/>
+          <w:lang w:eastAsia="pt-PT"/>
+        </w:rPr>
+        <w:t>field</w:t>
+      </w:r>
+      <w:proofErr w:type="spellEnd"/>
+      <w:r>
+        <w:rPr>
+          <w:rFonts w:ascii="inherit" w:eastAsia="Times New Roman" w:hAnsi="inherit" w:cs="Arial"/>
+          <w:sz w:val="21"/>
+          <w:szCs w:val="21"/>
+          <w:lang w:eastAsia="pt-PT"/>
+        </w:rPr>
+        <w:t xml:space="preserve"> </w:t>
+      </w:r>
+      <w:proofErr w:type="spellStart"/>
+      <w:r>
+        <w:rPr>
+          <w:rFonts w:ascii="inherit" w:eastAsia="Times New Roman" w:hAnsi="inherit" w:cs="Arial"/>
+          <w:sz w:val="21"/>
+          <w:szCs w:val="21"/>
+          <w:lang w:eastAsia="pt-PT"/>
+        </w:rPr>
+        <w:t>goal</w:t>
+      </w:r>
+      <w:proofErr w:type="spellEnd"/>
+      <w:r>
+        <w:rPr>
+          <w:rFonts w:ascii="inherit" w:eastAsia="Times New Roman" w:hAnsi="inherit" w:cs="Arial"/>
+          <w:sz w:val="21"/>
+          <w:szCs w:val="21"/>
+          <w:lang w:eastAsia="pt-PT"/>
+        </w:rPr>
+        <w:t xml:space="preserve"> </w:t>
+      </w:r>
+      <w:proofErr w:type="spellStart"/>
+      <w:r>
+        <w:rPr>
+          <w:rFonts w:ascii="inherit" w:eastAsia="Times New Roman" w:hAnsi="inherit" w:cs="Arial"/>
+          <w:sz w:val="21"/>
+          <w:szCs w:val="21"/>
+          <w:lang w:eastAsia="pt-PT"/>
+        </w:rPr>
+        <w:t>percentage</w:t>
+      </w:r>
+      <w:proofErr w:type="spellEnd"/>
+    </w:p>
+    <w:p>
+      <w:pPr>
+        <w:numPr>
+          <w:ilvl w:val="0"/>
+          <w:numId w:val="26"/>
+        </w:numPr>
+        <w:shd w:val="clear" w:color="auto" w:fill="FFFFFF"/>
+        <w:spacing w:before="60" w:after="60"/>
+        <w:textAlignment w:val="baseline"/>
+        <w:rPr>
+          <w:rFonts w:ascii="inherit" w:eastAsia="Times New Roman" w:hAnsi="inherit" w:cs="Arial"/>
+          <w:sz w:val="21"/>
+          <w:szCs w:val="21"/>
+          <w:lang w:eastAsia="pt-PT"/>
+        </w:rPr>
+      </w:pPr>
+      <w:r>
+        <w:rPr>
+          <w:rFonts w:ascii="inherit" w:eastAsia="Times New Roman" w:hAnsi="inherit" w:cs="Arial"/>
+          <w:sz w:val="21"/>
+          <w:szCs w:val="21"/>
+          <w:lang w:eastAsia="pt-PT"/>
+        </w:rPr>
+        <w:t>2</w:t>
+      </w:r>
+      <w:proofErr w:type="gramStart"/>
+      <w:r>
+        <w:rPr>
+          <w:rFonts w:ascii="inherit" w:eastAsia="Times New Roman" w:hAnsi="inherit" w:cs="Arial"/>
+          <w:sz w:val="21"/>
+          <w:szCs w:val="21"/>
+          <w:lang w:eastAsia="pt-PT"/>
+        </w:rPr>
+        <w:t>P :</w:t>
+      </w:r>
+      <w:proofErr w:type="gramEnd"/>
+      <w:r>
+        <w:rPr>
+          <w:rFonts w:ascii="inherit" w:eastAsia="Times New Roman" w:hAnsi="inherit" w:cs="Arial"/>
+          <w:sz w:val="21"/>
+          <w:szCs w:val="21"/>
+          <w:lang w:eastAsia="pt-PT"/>
+        </w:rPr>
+        <w:t xml:space="preserve"> 2-point </w:t>
+      </w:r>
+      <w:proofErr w:type="spellStart"/>
+      <w:r>
+        <w:rPr>
+          <w:rFonts w:ascii="inherit" w:eastAsia="Times New Roman" w:hAnsi="inherit" w:cs="Arial"/>
+          <w:sz w:val="21"/>
+          <w:szCs w:val="21"/>
+          <w:lang w:eastAsia="pt-PT"/>
+        </w:rPr>
+        <w:t>field</w:t>
+      </w:r>
+      <w:proofErr w:type="spellEnd"/>
+      <w:r>
+        <w:rPr>
+          <w:rFonts w:ascii="inherit" w:eastAsia="Times New Roman" w:hAnsi="inherit" w:cs="Arial"/>
+          <w:sz w:val="21"/>
+          <w:szCs w:val="21"/>
+          <w:lang w:eastAsia="pt-PT"/>
+        </w:rPr>
+        <w:t xml:space="preserve"> </w:t>
+      </w:r>
+      <w:proofErr w:type="spellStart"/>
+      <w:r>
+        <w:rPr>
+          <w:rFonts w:ascii="inherit" w:eastAsia="Times New Roman" w:hAnsi="inherit" w:cs="Arial"/>
+          <w:sz w:val="21"/>
+          <w:szCs w:val="21"/>
+          <w:lang w:eastAsia="pt-PT"/>
+        </w:rPr>
+        <w:t>goals</w:t>
+      </w:r>
+      <w:proofErr w:type="spellEnd"/>
+      <w:r>
+        <w:rPr>
+          <w:rFonts w:ascii="inherit" w:eastAsia="Times New Roman" w:hAnsi="inherit" w:cs="Arial"/>
+          <w:sz w:val="21"/>
+          <w:szCs w:val="21"/>
+          <w:lang w:eastAsia="pt-PT"/>
+        </w:rPr>
+        <w:t xml:space="preserve"> per game</w:t>
+      </w:r>
+    </w:p>
+    <w:p>
+      <w:pPr>
+        <w:numPr>
+          <w:ilvl w:val="0"/>
+          <w:numId w:val="26"/>
+        </w:numPr>
+        <w:shd w:val="clear" w:color="auto" w:fill="FFFFFF"/>
+        <w:spacing w:before="60" w:after="60"/>
+        <w:textAlignment w:val="baseline"/>
+        <w:rPr>
+          <w:rFonts w:ascii="inherit" w:eastAsia="Times New Roman" w:hAnsi="inherit" w:cs="Arial"/>
+          <w:sz w:val="21"/>
+          <w:szCs w:val="21"/>
+          <w:lang w:eastAsia="pt-PT"/>
+        </w:rPr>
+      </w:pPr>
+      <w:r>
+        <w:rPr>
+          <w:rFonts w:ascii="inherit" w:eastAsia="Times New Roman" w:hAnsi="inherit" w:cs="Arial"/>
+          <w:sz w:val="21"/>
+          <w:szCs w:val="21"/>
+          <w:lang w:eastAsia="pt-PT"/>
+        </w:rPr>
+        <w:t>2</w:t>
+      </w:r>
+      <w:proofErr w:type="gramStart"/>
+      <w:r>
+        <w:rPr>
+          <w:rFonts w:ascii="inherit" w:eastAsia="Times New Roman" w:hAnsi="inherit" w:cs="Arial"/>
+          <w:sz w:val="21"/>
+          <w:szCs w:val="21"/>
+          <w:lang w:eastAsia="pt-PT"/>
+        </w:rPr>
+        <w:t>PA :</w:t>
+      </w:r>
+      <w:proofErr w:type="gramEnd"/>
+      <w:r>
+        <w:rPr>
+          <w:rFonts w:ascii="inherit" w:eastAsia="Times New Roman" w:hAnsi="inherit" w:cs="Arial"/>
+          <w:sz w:val="21"/>
+          <w:szCs w:val="21"/>
+          <w:lang w:eastAsia="pt-PT"/>
+        </w:rPr>
+        <w:t xml:space="preserve"> 2-point </w:t>
+      </w:r>
+      <w:proofErr w:type="spellStart"/>
+      <w:r>
+        <w:rPr>
+          <w:rFonts w:ascii="inherit" w:eastAsia="Times New Roman" w:hAnsi="inherit" w:cs="Arial"/>
+          <w:sz w:val="21"/>
+          <w:szCs w:val="21"/>
+          <w:lang w:eastAsia="pt-PT"/>
+        </w:rPr>
+        <w:t>field</w:t>
+      </w:r>
+      <w:proofErr w:type="spellEnd"/>
+      <w:r>
+        <w:rPr>
+          <w:rFonts w:ascii="inherit" w:eastAsia="Times New Roman" w:hAnsi="inherit" w:cs="Arial"/>
+          <w:sz w:val="21"/>
+          <w:szCs w:val="21"/>
+          <w:lang w:eastAsia="pt-PT"/>
+        </w:rPr>
+        <w:t xml:space="preserve"> </w:t>
+      </w:r>
+      <w:proofErr w:type="spellStart"/>
+      <w:r>
+        <w:rPr>
+          <w:rFonts w:ascii="inherit" w:eastAsia="Times New Roman" w:hAnsi="inherit" w:cs="Arial"/>
+          <w:sz w:val="21"/>
+          <w:szCs w:val="21"/>
+          <w:lang w:eastAsia="pt-PT"/>
+        </w:rPr>
+        <w:t>goal</w:t>
+      </w:r>
+      <w:proofErr w:type="spellEnd"/>
+      <w:r>
+        <w:rPr>
+          <w:rFonts w:ascii="inherit" w:eastAsia="Times New Roman" w:hAnsi="inherit" w:cs="Arial"/>
+          <w:sz w:val="21"/>
+          <w:szCs w:val="21"/>
+          <w:lang w:eastAsia="pt-PT"/>
+        </w:rPr>
+        <w:t xml:space="preserve"> </w:t>
+      </w:r>
+      <w:proofErr w:type="spellStart"/>
+      <w:r>
+        <w:rPr>
+          <w:rFonts w:ascii="inherit" w:eastAsia="Times New Roman" w:hAnsi="inherit" w:cs="Arial"/>
+          <w:sz w:val="21"/>
+          <w:szCs w:val="21"/>
+          <w:lang w:eastAsia="pt-PT"/>
+        </w:rPr>
+        <w:t>attempts</w:t>
+      </w:r>
+      <w:proofErr w:type="spellEnd"/>
+      <w:r>
+        <w:rPr>
+          <w:rFonts w:ascii="inherit" w:eastAsia="Times New Roman" w:hAnsi="inherit" w:cs="Arial"/>
+          <w:sz w:val="21"/>
+          <w:szCs w:val="21"/>
+          <w:lang w:eastAsia="pt-PT"/>
+        </w:rPr>
+        <w:t xml:space="preserve"> per game</w:t>
+      </w:r>
+    </w:p>
+    <w:p>
+      <w:pPr>
+        <w:numPr>
+          <w:ilvl w:val="0"/>
+          <w:numId w:val="26"/>
+        </w:numPr>
+        <w:shd w:val="clear" w:color="auto" w:fill="FFFFFF"/>
+        <w:spacing w:before="60" w:after="60"/>
+        <w:textAlignment w:val="baseline"/>
+        <w:rPr>
+          <w:rFonts w:ascii="inherit" w:eastAsia="Times New Roman" w:hAnsi="inherit" w:cs="Arial"/>
+          <w:sz w:val="21"/>
+          <w:szCs w:val="21"/>
+          <w:lang w:eastAsia="pt-PT"/>
+        </w:rPr>
+      </w:pPr>
+      <w:r>
+        <w:rPr>
+          <w:rFonts w:ascii="inherit" w:eastAsia="Times New Roman" w:hAnsi="inherit" w:cs="Arial"/>
+          <w:sz w:val="21"/>
+          <w:szCs w:val="21"/>
+          <w:lang w:eastAsia="pt-PT"/>
+        </w:rPr>
+        <w:lastRenderedPageBreak/>
+        <w:t>2P</w:t>
+      </w:r>
+      <w:proofErr w:type="gramStart"/>
+      <w:r>
+        <w:rPr>
+          <w:rFonts w:ascii="inherit" w:eastAsia="Times New Roman" w:hAnsi="inherit" w:cs="Arial"/>
+          <w:sz w:val="21"/>
+          <w:szCs w:val="21"/>
+          <w:lang w:eastAsia="pt-PT"/>
+        </w:rPr>
+        <w:t>% :</w:t>
+      </w:r>
+      <w:proofErr w:type="gramEnd"/>
+      <w:r>
+        <w:rPr>
+          <w:rFonts w:ascii="inherit" w:eastAsia="Times New Roman" w:hAnsi="inherit" w:cs="Arial"/>
+          <w:sz w:val="21"/>
+          <w:szCs w:val="21"/>
+          <w:lang w:eastAsia="pt-PT"/>
+        </w:rPr>
+        <w:t xml:space="preserve"> 2-point </w:t>
+      </w:r>
+      <w:proofErr w:type="spellStart"/>
+      <w:r>
+        <w:rPr>
+          <w:rFonts w:ascii="inherit" w:eastAsia="Times New Roman" w:hAnsi="inherit" w:cs="Arial"/>
+          <w:sz w:val="21"/>
+          <w:szCs w:val="21"/>
+          <w:lang w:eastAsia="pt-PT"/>
+        </w:rPr>
+        <w:t>field</w:t>
+      </w:r>
+      <w:proofErr w:type="spellEnd"/>
+      <w:r>
+        <w:rPr>
+          <w:rFonts w:ascii="inherit" w:eastAsia="Times New Roman" w:hAnsi="inherit" w:cs="Arial"/>
+          <w:sz w:val="21"/>
+          <w:szCs w:val="21"/>
+          <w:lang w:eastAsia="pt-PT"/>
+        </w:rPr>
+        <w:t xml:space="preserve"> </w:t>
+      </w:r>
+      <w:proofErr w:type="spellStart"/>
+      <w:r>
+        <w:rPr>
+          <w:rFonts w:ascii="inherit" w:eastAsia="Times New Roman" w:hAnsi="inherit" w:cs="Arial"/>
+          <w:sz w:val="21"/>
+          <w:szCs w:val="21"/>
+          <w:lang w:eastAsia="pt-PT"/>
+        </w:rPr>
+        <w:t>goal</w:t>
+      </w:r>
+      <w:proofErr w:type="spellEnd"/>
+      <w:r>
+        <w:rPr>
+          <w:rFonts w:ascii="inherit" w:eastAsia="Times New Roman" w:hAnsi="inherit" w:cs="Arial"/>
+          <w:sz w:val="21"/>
+          <w:szCs w:val="21"/>
+          <w:lang w:eastAsia="pt-PT"/>
+        </w:rPr>
+        <w:t xml:space="preserve"> </w:t>
+      </w:r>
+      <w:proofErr w:type="spellStart"/>
+      <w:r>
+        <w:rPr>
+          <w:rFonts w:ascii="inherit" w:eastAsia="Times New Roman" w:hAnsi="inherit" w:cs="Arial"/>
+          <w:sz w:val="21"/>
+          <w:szCs w:val="21"/>
+          <w:lang w:eastAsia="pt-PT"/>
+        </w:rPr>
+        <w:t>percentage</w:t>
+      </w:r>
+      <w:proofErr w:type="spellEnd"/>
+    </w:p>
+    <w:p>
+      <w:pPr>
+        <w:numPr>
+          <w:ilvl w:val="0"/>
+          <w:numId w:val="26"/>
+        </w:numPr>
+        <w:shd w:val="clear" w:color="auto" w:fill="FFFFFF"/>
+        <w:spacing w:before="60" w:after="60"/>
+        <w:textAlignment w:val="baseline"/>
+        <w:rPr>
+          <w:rFonts w:ascii="inherit" w:eastAsia="Times New Roman" w:hAnsi="inherit" w:cs="Arial"/>
+          <w:sz w:val="21"/>
+          <w:szCs w:val="21"/>
+          <w:lang w:eastAsia="pt-PT"/>
+        </w:rPr>
+      </w:pPr>
+      <w:proofErr w:type="gramStart"/>
+      <w:r>
+        <w:rPr>
+          <w:rFonts w:ascii="inherit" w:eastAsia="Times New Roman" w:hAnsi="inherit" w:cs="Arial"/>
+          <w:sz w:val="21"/>
+          <w:szCs w:val="21"/>
+          <w:lang w:eastAsia="pt-PT"/>
+        </w:rPr>
+        <w:t>FT :</w:t>
+      </w:r>
+      <w:proofErr w:type="gramEnd"/>
+      <w:r>
+        <w:rPr>
+          <w:rFonts w:ascii="inherit" w:eastAsia="Times New Roman" w:hAnsi="inherit" w:cs="Arial"/>
+          <w:sz w:val="21"/>
+          <w:szCs w:val="21"/>
+          <w:lang w:eastAsia="pt-PT"/>
+        </w:rPr>
+        <w:t xml:space="preserve"> Free </w:t>
+      </w:r>
+      <w:proofErr w:type="spellStart"/>
+      <w:r>
+        <w:rPr>
+          <w:rFonts w:ascii="inherit" w:eastAsia="Times New Roman" w:hAnsi="inherit" w:cs="Arial"/>
+          <w:sz w:val="21"/>
+          <w:szCs w:val="21"/>
+          <w:lang w:eastAsia="pt-PT"/>
+        </w:rPr>
+        <w:t>throws</w:t>
+      </w:r>
+      <w:proofErr w:type="spellEnd"/>
+      <w:r>
+        <w:rPr>
+          <w:rFonts w:ascii="inherit" w:eastAsia="Times New Roman" w:hAnsi="inherit" w:cs="Arial"/>
+          <w:sz w:val="21"/>
+          <w:szCs w:val="21"/>
+          <w:lang w:eastAsia="pt-PT"/>
+        </w:rPr>
+        <w:t xml:space="preserve"> per game</w:t>
+      </w:r>
+    </w:p>
+    <w:p>
+      <w:pPr>
+        <w:numPr>
+          <w:ilvl w:val="0"/>
+          <w:numId w:val="26"/>
+        </w:numPr>
+        <w:shd w:val="clear" w:color="auto" w:fill="FFFFFF"/>
+        <w:spacing w:before="60" w:after="60"/>
+        <w:textAlignment w:val="baseline"/>
+        <w:rPr>
+          <w:rFonts w:ascii="inherit" w:eastAsia="Times New Roman" w:hAnsi="inherit" w:cs="Arial"/>
+          <w:sz w:val="21"/>
+          <w:szCs w:val="21"/>
+          <w:lang w:eastAsia="pt-PT"/>
+        </w:rPr>
+      </w:pPr>
+      <w:proofErr w:type="gramStart"/>
+      <w:r>
+        <w:rPr>
+          <w:rFonts w:ascii="inherit" w:eastAsia="Times New Roman" w:hAnsi="inherit" w:cs="Arial"/>
+          <w:sz w:val="21"/>
+          <w:szCs w:val="21"/>
+          <w:lang w:eastAsia="pt-PT"/>
+        </w:rPr>
+        <w:t>FTA :</w:t>
+      </w:r>
+      <w:proofErr w:type="gramEnd"/>
+      <w:r>
+        <w:rPr>
+          <w:rFonts w:ascii="inherit" w:eastAsia="Times New Roman" w:hAnsi="inherit" w:cs="Arial"/>
+          <w:sz w:val="21"/>
+          <w:szCs w:val="21"/>
+          <w:lang w:eastAsia="pt-PT"/>
+        </w:rPr>
+        <w:t xml:space="preserve"> Free </w:t>
+      </w:r>
+      <w:proofErr w:type="spellStart"/>
+      <w:r>
+        <w:rPr>
+          <w:rFonts w:ascii="inherit" w:eastAsia="Times New Roman" w:hAnsi="inherit" w:cs="Arial"/>
+          <w:sz w:val="21"/>
+          <w:szCs w:val="21"/>
+          <w:lang w:eastAsia="pt-PT"/>
+        </w:rPr>
+        <w:t>throw</w:t>
+      </w:r>
+      <w:proofErr w:type="spellEnd"/>
+      <w:r>
+        <w:rPr>
+          <w:rFonts w:ascii="inherit" w:eastAsia="Times New Roman" w:hAnsi="inherit" w:cs="Arial"/>
+          <w:sz w:val="21"/>
+          <w:szCs w:val="21"/>
+          <w:lang w:eastAsia="pt-PT"/>
+        </w:rPr>
+        <w:t xml:space="preserve"> </w:t>
+      </w:r>
+      <w:proofErr w:type="spellStart"/>
+      <w:r>
+        <w:rPr>
+          <w:rFonts w:ascii="inherit" w:eastAsia="Times New Roman" w:hAnsi="inherit" w:cs="Arial"/>
+          <w:sz w:val="21"/>
+          <w:szCs w:val="21"/>
+          <w:lang w:eastAsia="pt-PT"/>
+        </w:rPr>
+        <w:t>attempts</w:t>
+      </w:r>
+      <w:proofErr w:type="spellEnd"/>
+      <w:r>
+        <w:rPr>
+          <w:rFonts w:ascii="inherit" w:eastAsia="Times New Roman" w:hAnsi="inherit" w:cs="Arial"/>
+          <w:sz w:val="21"/>
+          <w:szCs w:val="21"/>
+          <w:lang w:eastAsia="pt-PT"/>
+        </w:rPr>
+        <w:t xml:space="preserve"> per game</w:t>
+      </w:r>
+    </w:p>
+    <w:p>
+      <w:pPr>
+        <w:numPr>
+          <w:ilvl w:val="0"/>
+          <w:numId w:val="26"/>
+        </w:numPr>
+        <w:shd w:val="clear" w:color="auto" w:fill="FFFFFF"/>
+        <w:spacing w:before="60" w:after="60"/>
+        <w:textAlignment w:val="baseline"/>
+        <w:rPr>
+          <w:rFonts w:ascii="inherit" w:eastAsia="Times New Roman" w:hAnsi="inherit" w:cs="Arial"/>
+          <w:sz w:val="21"/>
+          <w:szCs w:val="21"/>
+          <w:lang w:eastAsia="pt-PT"/>
+        </w:rPr>
+      </w:pPr>
+      <w:r>
+        <w:rPr>
+          <w:rFonts w:ascii="inherit" w:eastAsia="Times New Roman" w:hAnsi="inherit" w:cs="Arial"/>
+          <w:sz w:val="21"/>
+          <w:szCs w:val="21"/>
+          <w:lang w:eastAsia="pt-PT"/>
+        </w:rPr>
+        <w:t>FT</w:t>
+      </w:r>
+      <w:proofErr w:type="gramStart"/>
+      <w:r>
+        <w:rPr>
+          <w:rFonts w:ascii="inherit" w:eastAsia="Times New Roman" w:hAnsi="inherit" w:cs="Arial"/>
+          <w:sz w:val="21"/>
+          <w:szCs w:val="21"/>
+          <w:lang w:eastAsia="pt-PT"/>
+        </w:rPr>
+        <w:t>% :</w:t>
+      </w:r>
+      <w:proofErr w:type="gramEnd"/>
+      <w:r>
+        <w:rPr>
+          <w:rFonts w:ascii="inherit" w:eastAsia="Times New Roman" w:hAnsi="inherit" w:cs="Arial"/>
+          <w:sz w:val="21"/>
+          <w:szCs w:val="21"/>
+          <w:lang w:eastAsia="pt-PT"/>
+        </w:rPr>
+        <w:t xml:space="preserve"> Free </w:t>
+      </w:r>
+      <w:proofErr w:type="spellStart"/>
+      <w:r>
+        <w:rPr>
+          <w:rFonts w:ascii="inherit" w:eastAsia="Times New Roman" w:hAnsi="inherit" w:cs="Arial"/>
+          <w:sz w:val="21"/>
+          <w:szCs w:val="21"/>
+          <w:lang w:eastAsia="pt-PT"/>
+        </w:rPr>
+        <w:t>throw</w:t>
+      </w:r>
+      <w:proofErr w:type="spellEnd"/>
+      <w:r>
+        <w:rPr>
+          <w:rFonts w:ascii="inherit" w:eastAsia="Times New Roman" w:hAnsi="inherit" w:cs="Arial"/>
+          <w:sz w:val="21"/>
+          <w:szCs w:val="21"/>
+          <w:lang w:eastAsia="pt-PT"/>
+        </w:rPr>
+        <w:t xml:space="preserve"> </w:t>
+      </w:r>
+      <w:proofErr w:type="spellStart"/>
+      <w:r>
+        <w:rPr>
+          <w:rFonts w:ascii="inherit" w:eastAsia="Times New Roman" w:hAnsi="inherit" w:cs="Arial"/>
+          <w:sz w:val="21"/>
+          <w:szCs w:val="21"/>
+          <w:lang w:eastAsia="pt-PT"/>
+        </w:rPr>
+        <w:t>percentage</w:t>
+      </w:r>
+      <w:proofErr w:type="spellEnd"/>
+    </w:p>
+    <w:p>
+      <w:pPr>
+        <w:numPr>
+          <w:ilvl w:val="0"/>
+          <w:numId w:val="26"/>
+        </w:numPr>
+        <w:shd w:val="clear" w:color="auto" w:fill="FFFFFF"/>
+        <w:spacing w:before="60" w:after="60"/>
+        <w:textAlignment w:val="baseline"/>
+        <w:rPr>
+          <w:rFonts w:ascii="inherit" w:eastAsia="Times New Roman" w:hAnsi="inherit" w:cs="Arial"/>
+          <w:sz w:val="21"/>
+          <w:szCs w:val="21"/>
+          <w:lang w:eastAsia="pt-PT"/>
+        </w:rPr>
+      </w:pPr>
+      <w:proofErr w:type="gramStart"/>
+      <w:r>
+        <w:rPr>
+          <w:rFonts w:ascii="inherit" w:eastAsia="Times New Roman" w:hAnsi="inherit" w:cs="Arial"/>
+          <w:sz w:val="21"/>
+          <w:szCs w:val="21"/>
+          <w:lang w:eastAsia="pt-PT"/>
+        </w:rPr>
+        <w:t>TRB :</w:t>
+      </w:r>
+      <w:proofErr w:type="gramEnd"/>
+      <w:r>
+        <w:rPr>
+          <w:rFonts w:ascii="inherit" w:eastAsia="Times New Roman" w:hAnsi="inherit" w:cs="Arial"/>
+          <w:sz w:val="21"/>
+          <w:szCs w:val="21"/>
+          <w:lang w:eastAsia="pt-PT"/>
+        </w:rPr>
+        <w:t xml:space="preserve"> Total </w:t>
+      </w:r>
+      <w:proofErr w:type="spellStart"/>
+      <w:r>
+        <w:rPr>
+          <w:rFonts w:ascii="inherit" w:eastAsia="Times New Roman" w:hAnsi="inherit" w:cs="Arial"/>
+          <w:sz w:val="21"/>
+          <w:szCs w:val="21"/>
+          <w:lang w:eastAsia="pt-PT"/>
+        </w:rPr>
+        <w:t>rebounds</w:t>
+      </w:r>
+      <w:proofErr w:type="spellEnd"/>
+      <w:r>
+        <w:rPr>
+          <w:rFonts w:ascii="inherit" w:eastAsia="Times New Roman" w:hAnsi="inherit" w:cs="Arial"/>
+          <w:sz w:val="21"/>
+          <w:szCs w:val="21"/>
+          <w:lang w:eastAsia="pt-PT"/>
+        </w:rPr>
+        <w:t xml:space="preserve"> per game</w:t>
+      </w:r>
+    </w:p>
+    <w:p>
+      <w:pPr>
+        <w:numPr>
+          <w:ilvl w:val="0"/>
+          <w:numId w:val="26"/>
+        </w:numPr>
+        <w:shd w:val="clear" w:color="auto" w:fill="FFFFFF"/>
+        <w:spacing w:before="60" w:after="60"/>
+        <w:textAlignment w:val="baseline"/>
+        <w:rPr>
+          <w:rFonts w:ascii="inherit" w:eastAsia="Times New Roman" w:hAnsi="inherit" w:cs="Arial"/>
+          <w:sz w:val="21"/>
+          <w:szCs w:val="21"/>
+          <w:lang w:eastAsia="pt-PT"/>
+        </w:rPr>
+      </w:pPr>
+      <w:proofErr w:type="gramStart"/>
+      <w:r>
+        <w:rPr>
+          <w:rFonts w:ascii="inherit" w:eastAsia="Times New Roman" w:hAnsi="inherit" w:cs="Arial"/>
+          <w:sz w:val="21"/>
+          <w:szCs w:val="21"/>
+          <w:lang w:eastAsia="pt-PT"/>
+        </w:rPr>
+        <w:t>AST :</w:t>
+      </w:r>
+      <w:proofErr w:type="gramEnd"/>
+      <w:r>
+        <w:rPr>
+          <w:rFonts w:ascii="inherit" w:eastAsia="Times New Roman" w:hAnsi="inherit" w:cs="Arial"/>
+          <w:sz w:val="21"/>
+          <w:szCs w:val="21"/>
+          <w:lang w:eastAsia="pt-PT"/>
+        </w:rPr>
+        <w:t xml:space="preserve"> </w:t>
+      </w:r>
+      <w:proofErr w:type="spellStart"/>
+      <w:r>
+        <w:rPr>
+          <w:rFonts w:ascii="inherit" w:eastAsia="Times New Roman" w:hAnsi="inherit" w:cs="Arial"/>
+          <w:sz w:val="21"/>
+          <w:szCs w:val="21"/>
+          <w:lang w:eastAsia="pt-PT"/>
+        </w:rPr>
+        <w:t>Assists</w:t>
+      </w:r>
+      <w:proofErr w:type="spellEnd"/>
+      <w:r>
+        <w:rPr>
+          <w:rFonts w:ascii="inherit" w:eastAsia="Times New Roman" w:hAnsi="inherit" w:cs="Arial"/>
+          <w:sz w:val="21"/>
+          <w:szCs w:val="21"/>
+          <w:lang w:eastAsia="pt-PT"/>
+        </w:rPr>
+        <w:t xml:space="preserve"> per game</w:t>
+      </w:r>
+    </w:p>
+    <w:p>
+      <w:pPr>
+        <w:numPr>
+          <w:ilvl w:val="0"/>
+          <w:numId w:val="26"/>
+        </w:numPr>
+        <w:shd w:val="clear" w:color="auto" w:fill="FFFFFF"/>
+        <w:spacing w:before="60" w:after="60"/>
+        <w:textAlignment w:val="baseline"/>
+        <w:rPr>
+          <w:rFonts w:ascii="inherit" w:eastAsia="Times New Roman" w:hAnsi="inherit" w:cs="Arial"/>
+          <w:sz w:val="21"/>
+          <w:szCs w:val="21"/>
+          <w:lang w:eastAsia="pt-PT"/>
+        </w:rPr>
+      </w:pPr>
+      <w:proofErr w:type="gramStart"/>
+      <w:r>
+        <w:rPr>
+          <w:rFonts w:ascii="inherit" w:eastAsia="Times New Roman" w:hAnsi="inherit" w:cs="Arial"/>
+          <w:sz w:val="21"/>
+          <w:szCs w:val="21"/>
+          <w:lang w:eastAsia="pt-PT"/>
+        </w:rPr>
+        <w:t>STL :</w:t>
+      </w:r>
+      <w:proofErr w:type="gramEnd"/>
+      <w:r>
+        <w:rPr>
+          <w:rFonts w:ascii="inherit" w:eastAsia="Times New Roman" w:hAnsi="inherit" w:cs="Arial"/>
+          <w:sz w:val="21"/>
+          <w:szCs w:val="21"/>
+          <w:lang w:eastAsia="pt-PT"/>
+        </w:rPr>
+        <w:t xml:space="preserve"> </w:t>
+      </w:r>
+      <w:proofErr w:type="spellStart"/>
+      <w:r>
+        <w:rPr>
+          <w:rFonts w:ascii="inherit" w:eastAsia="Times New Roman" w:hAnsi="inherit" w:cs="Arial"/>
+          <w:sz w:val="21"/>
+          <w:szCs w:val="21"/>
+          <w:lang w:eastAsia="pt-PT"/>
+        </w:rPr>
+        <w:t>Steals</w:t>
+      </w:r>
+      <w:proofErr w:type="spellEnd"/>
+      <w:r>
+        <w:rPr>
+          <w:rFonts w:ascii="inherit" w:eastAsia="Times New Roman" w:hAnsi="inherit" w:cs="Arial"/>
+          <w:sz w:val="21"/>
+          <w:szCs w:val="21"/>
+          <w:lang w:eastAsia="pt-PT"/>
+        </w:rPr>
+        <w:t xml:space="preserve"> per game</w:t>
+      </w:r>
+    </w:p>
+    <w:p>
+      <w:pPr>
+        <w:numPr>
+          <w:ilvl w:val="0"/>
+          <w:numId w:val="26"/>
+        </w:numPr>
+        <w:shd w:val="clear" w:color="auto" w:fill="FFFFFF"/>
+        <w:spacing w:before="60" w:after="60"/>
+        <w:textAlignment w:val="baseline"/>
+        <w:rPr>
+          <w:rFonts w:ascii="inherit" w:eastAsia="Times New Roman" w:hAnsi="inherit" w:cs="Arial"/>
+          <w:sz w:val="21"/>
+          <w:szCs w:val="21"/>
+          <w:lang w:eastAsia="pt-PT"/>
+        </w:rPr>
+      </w:pPr>
+      <w:proofErr w:type="gramStart"/>
+      <w:r>
+        <w:rPr>
+          <w:rFonts w:ascii="inherit" w:eastAsia="Times New Roman" w:hAnsi="inherit" w:cs="Arial"/>
+          <w:sz w:val="21"/>
+          <w:szCs w:val="21"/>
+          <w:lang w:eastAsia="pt-PT"/>
+        </w:rPr>
+        <w:t>BLK :</w:t>
+      </w:r>
+      <w:proofErr w:type="gramEnd"/>
+      <w:r>
+        <w:rPr>
+          <w:rFonts w:ascii="inherit" w:eastAsia="Times New Roman" w:hAnsi="inherit" w:cs="Arial"/>
+          <w:sz w:val="21"/>
+          <w:szCs w:val="21"/>
+          <w:lang w:eastAsia="pt-PT"/>
+        </w:rPr>
+        <w:t xml:space="preserve"> </w:t>
+      </w:r>
+      <w:proofErr w:type="spellStart"/>
+      <w:r>
+        <w:rPr>
+          <w:rFonts w:ascii="inherit" w:eastAsia="Times New Roman" w:hAnsi="inherit" w:cs="Arial"/>
+          <w:sz w:val="21"/>
+          <w:szCs w:val="21"/>
+          <w:lang w:eastAsia="pt-PT"/>
+        </w:rPr>
+        <w:t>Blocks</w:t>
+      </w:r>
+      <w:proofErr w:type="spellEnd"/>
+      <w:r>
+        <w:rPr>
+          <w:rFonts w:ascii="inherit" w:eastAsia="Times New Roman" w:hAnsi="inherit" w:cs="Arial"/>
+          <w:sz w:val="21"/>
+          <w:szCs w:val="21"/>
+          <w:lang w:eastAsia="pt-PT"/>
+        </w:rPr>
+        <w:t xml:space="preserve"> per game</w:t>
+      </w:r>
+    </w:p>
+    <w:p>
+      <w:pPr>
+        <w:numPr>
+          <w:ilvl w:val="0"/>
+          <w:numId w:val="26"/>
+        </w:numPr>
+        <w:shd w:val="clear" w:color="auto" w:fill="FFFFFF"/>
+        <w:spacing w:before="60" w:after="60"/>
+        <w:textAlignment w:val="baseline"/>
+        <w:rPr>
+          <w:rFonts w:ascii="inherit" w:eastAsia="Times New Roman" w:hAnsi="inherit" w:cs="Arial"/>
+          <w:sz w:val="21"/>
+          <w:szCs w:val="21"/>
+          <w:lang w:eastAsia="pt-PT"/>
+        </w:rPr>
+      </w:pPr>
+      <w:proofErr w:type="gramStart"/>
+      <w:r>
+        <w:rPr>
+          <w:rFonts w:ascii="inherit" w:eastAsia="Times New Roman" w:hAnsi="inherit" w:cs="Arial"/>
+          <w:sz w:val="21"/>
+          <w:szCs w:val="21"/>
+          <w:lang w:eastAsia="pt-PT"/>
+        </w:rPr>
+        <w:t>TOV :</w:t>
+      </w:r>
+      <w:proofErr w:type="gramEnd"/>
+      <w:r>
+        <w:rPr>
+          <w:rFonts w:ascii="inherit" w:eastAsia="Times New Roman" w:hAnsi="inherit" w:cs="Arial"/>
+          <w:sz w:val="21"/>
+          <w:szCs w:val="21"/>
+          <w:lang w:eastAsia="pt-PT"/>
+        </w:rPr>
+        <w:t xml:space="preserve"> Turnovers per game</w:t>
+      </w:r>
+    </w:p>
+    <w:p>
+      <w:pPr>
+        <w:numPr>
+          <w:ilvl w:val="0"/>
+          <w:numId w:val="26"/>
+        </w:numPr>
+        <w:shd w:val="clear" w:color="auto" w:fill="FFFFFF"/>
+        <w:spacing w:before="60" w:after="60"/>
+        <w:textAlignment w:val="baseline"/>
+        <w:rPr>
+          <w:rFonts w:ascii="inherit" w:eastAsia="Times New Roman" w:hAnsi="inherit" w:cs="Arial"/>
+          <w:sz w:val="21"/>
+          <w:szCs w:val="21"/>
+          <w:lang w:eastAsia="pt-PT"/>
+        </w:rPr>
+      </w:pPr>
+      <w:proofErr w:type="gramStart"/>
+      <w:r>
+        <w:rPr>
+          <w:rFonts w:ascii="inherit" w:eastAsia="Times New Roman" w:hAnsi="inherit" w:cs="Arial"/>
+          <w:sz w:val="21"/>
+          <w:szCs w:val="21"/>
+          <w:lang w:eastAsia="pt-PT"/>
+        </w:rPr>
+        <w:t>PF :</w:t>
+      </w:r>
+      <w:proofErr w:type="gramEnd"/>
+      <w:r>
+        <w:rPr>
+          <w:rFonts w:ascii="inherit" w:eastAsia="Times New Roman" w:hAnsi="inherit" w:cs="Arial"/>
+          <w:sz w:val="21"/>
+          <w:szCs w:val="21"/>
+          <w:lang w:eastAsia="pt-PT"/>
+        </w:rPr>
+        <w:t xml:space="preserve"> </w:t>
+      </w:r>
+      <w:proofErr w:type="spellStart"/>
+      <w:r>
+        <w:rPr>
+          <w:rFonts w:ascii="inherit" w:eastAsia="Times New Roman" w:hAnsi="inherit" w:cs="Arial"/>
+          <w:sz w:val="21"/>
+          <w:szCs w:val="21"/>
+          <w:lang w:eastAsia="pt-PT"/>
+        </w:rPr>
+        <w:t>Personal</w:t>
+      </w:r>
+      <w:proofErr w:type="spellEnd"/>
+      <w:r>
+        <w:rPr>
+          <w:rFonts w:ascii="inherit" w:eastAsia="Times New Roman" w:hAnsi="inherit" w:cs="Arial"/>
+          <w:sz w:val="21"/>
+          <w:szCs w:val="21"/>
+          <w:lang w:eastAsia="pt-PT"/>
+        </w:rPr>
+        <w:t xml:space="preserve"> </w:t>
+      </w:r>
+      <w:proofErr w:type="spellStart"/>
+      <w:r>
+        <w:rPr>
+          <w:rFonts w:ascii="inherit" w:eastAsia="Times New Roman" w:hAnsi="inherit" w:cs="Arial"/>
+          <w:sz w:val="21"/>
+          <w:szCs w:val="21"/>
+          <w:lang w:eastAsia="pt-PT"/>
+        </w:rPr>
+        <w:t>fouls</w:t>
+      </w:r>
+      <w:proofErr w:type="spellEnd"/>
+      <w:r>
+        <w:rPr>
+          <w:rFonts w:ascii="inherit" w:eastAsia="Times New Roman" w:hAnsi="inherit" w:cs="Arial"/>
+          <w:sz w:val="21"/>
+          <w:szCs w:val="21"/>
+          <w:lang w:eastAsia="pt-PT"/>
+        </w:rPr>
+        <w:t xml:space="preserve"> per game</w:t>
+      </w:r>
+    </w:p>
+    <w:p>
+      <w:pPr>
+        <w:numPr>
+          <w:ilvl w:val="0"/>
+          <w:numId w:val="26"/>
+        </w:numPr>
+        <w:shd w:val="clear" w:color="auto" w:fill="FFFFFF"/>
+        <w:spacing w:before="60" w:after="60"/>
+        <w:textAlignment w:val="baseline"/>
+        <w:rPr>
+          <w:rFonts w:ascii="inherit" w:eastAsia="Times New Roman" w:hAnsi="inherit" w:cs="Arial"/>
+          <w:sz w:val="21"/>
+          <w:szCs w:val="21"/>
+          <w:lang w:eastAsia="pt-PT"/>
+        </w:rPr>
+      </w:pPr>
+      <w:r>
+        <w:rPr>
+          <w:rFonts w:ascii="inherit" w:eastAsia="Times New Roman" w:hAnsi="inherit" w:cs="Arial"/>
+          <w:sz w:val="21"/>
+          <w:szCs w:val="21"/>
+          <w:lang w:eastAsia="pt-PT"/>
+        </w:rPr>
+        <w:t xml:space="preserve">PTS : </w:t>
+      </w:r>
+      <w:proofErr w:type="spellStart"/>
+      <w:r>
+        <w:rPr>
+          <w:rFonts w:ascii="inherit" w:eastAsia="Times New Roman" w:hAnsi="inherit" w:cs="Arial"/>
+          <w:sz w:val="21"/>
+          <w:szCs w:val="21"/>
+          <w:lang w:eastAsia="pt-PT"/>
+        </w:rPr>
+        <w:t>Points</w:t>
+      </w:r>
+      <w:proofErr w:type="spellEnd"/>
+      <w:r>
+        <w:rPr>
+          <w:rFonts w:ascii="inherit" w:eastAsia="Times New Roman" w:hAnsi="inherit" w:cs="Arial"/>
+          <w:sz w:val="21"/>
+          <w:szCs w:val="21"/>
+          <w:lang w:eastAsia="pt-PT"/>
+        </w:rPr>
+        <w:t xml:space="preserve"> per game</w:t>
+      </w:r>
+    </w:p>
+    <w:p>
+      <w:pPr>
+        <w:pStyle w:val="Ttulo1"/>
+        <w:rPr>
+          <w:lang w:val="en-US"/>
+        </w:rPr>
+      </w:pPr>
+      <w:r>
+        <w:rPr>
+          <w:lang w:val="en-US"/>
+        </w:rPr>
+        <w:t>Visualization Solution</w:t>
+      </w:r>
+    </w:p>
+    <w:p>
+      <w:pPr>
+        <w:pStyle w:val="BodyNoIndent"/>
+        <w:rPr>
           <w:lang w:val="en-US"/>
         </w:rPr>
       </w:pPr>
@@ -1467,7 +3257,13 @@
         <w:rPr>
           <w:lang w:val="en-US"/>
         </w:rPr>
-        <w:t xml:space="preserve"> dolore magna </w:t>
+        <w:t xml:space="preserve"> dol</w:t>
+      </w:r>
+      <w:r>
+        <w:rPr>
+          <w:lang w:val="en-US"/>
+        </w:rPr>
+        <w:t xml:space="preserve">ore magna </w:t>
       </w:r>
       <w:proofErr w:type="spellStart"/>
       <w:r>
@@ -1509,33 +3305,61 @@
         <w:rPr>
           <w:lang w:val="en-US"/>
         </w:rPr>
-        <w:t xml:space="preserve"> (http</w:t>
-      </w:r>
-      <w:r>
-        <w:rPr>
-          <w:lang w:val="en-US"/>
-        </w:rPr>
-        <w:t>:</w:t>
-      </w:r>
-      <w:r>
-        <w:rPr>
-          <w:lang w:val="en-US"/>
-        </w:rPr>
-        <w:t>//</w:t>
-      </w:r>
-      <w:proofErr w:type="gramStart"/>
-      <w:r>
-        <w:rPr>
-          <w:lang w:val="en-US"/>
-        </w:rPr>
-        <w:t>…..</w:t>
-      </w:r>
-      <w:proofErr w:type="gramEnd"/>
-      <w:r>
-        <w:rPr>
-          <w:lang w:val="en-US"/>
-        </w:rPr>
-        <w:t xml:space="preserve">). Ut </w:t>
+        <w:t xml:space="preserve"> </w:t>
+      </w:r>
+      <w:r>
+        <w:rPr>
+          <w:lang w:val="en-US"/>
+        </w:rPr>
+        <w:fldChar w:fldCharType="begin"/>
+      </w:r>
+      <w:r>
+        <w:rPr>
+          <w:lang w:val="en-US"/>
+        </w:rPr>
+        <w:instrText xml:space="preserve"> REF _Ref6979519 \r </w:instrText>
+      </w:r>
+      <w:r>
+        <w:rPr>
+          <w:lang w:val="en-US"/>
+        </w:rPr>
+        <w:instrText xml:space="preserve"> \* MERGEFORMAT </w:instrText>
+      </w:r>
+      <w:r>
+        <w:rPr>
+          <w:lang w:val="en-US"/>
+        </w:rPr>
+        <w:fldChar w:fldCharType="separate"/>
+      </w:r>
+      <w:r>
+        <w:rPr>
+          <w:lang w:val="en-US"/>
+        </w:rPr>
+        <w:t>[1]</w:t>
+      </w:r>
+      <w:r>
+        <w:rPr>
+          <w:lang w:val="en-US"/>
+        </w:rPr>
+        <w:fldChar w:fldCharType="end"/>
+      </w:r>
+      <w:r>
+        <w:rPr>
+          <w:lang w:val="en-US"/>
+        </w:rPr>
+        <w:t>[2][3]</w:t>
+      </w:r>
+      <w:r>
+        <w:rPr>
+          <w:lang w:val="en-US"/>
+        </w:rPr>
+        <w:t xml:space="preserve">. </w:t>
+      </w:r>
+      <w:r>
+        <w:rPr>
+          <w:lang w:val="en-US"/>
+        </w:rPr>
+        <w:t xml:space="preserve">Ut </w:t>
       </w:r>
       <w:proofErr w:type="spellStart"/>
       <w:r>
@@ -1727,7 +3551,6 @@
         <w:t xml:space="preserve"> </w:t>
       </w:r>
       <w:proofErr w:type="spellStart"/>
-      <w:proofErr w:type="gramStart"/>
       <w:r>
         <w:rPr>
           <w:lang w:val="en-US"/>
@@ -1739,19 +3562,6 @@
         <w:rPr>
           <w:lang w:val="en-US"/>
         </w:rPr>
-        <w:t>[</w:t>
-      </w:r>
-      <w:proofErr w:type="gramEnd"/>
-      <w:r>
-        <w:rPr>
-          <w:lang w:val="en-US"/>
-        </w:rPr>
-        <w:t>1][2]</w:t>
-      </w:r>
-      <w:r>
-        <w:rPr>
-          <w:lang w:val="en-US"/>
-        </w:rPr>
         <w:t xml:space="preserve">. Duis autem vel </w:t>
       </w:r>
       <w:proofErr w:type="spellStart"/>
@@ -1843,880 +3653,6 @@
         <w:rPr>
           <w:lang w:val="en-US"/>
         </w:rPr>
-        <w:t>molestie</w:t>
-      </w:r>
-      <w:proofErr w:type="spellEnd"/>
-      <w:r>
-        <w:rPr>
-          <w:lang w:val="en-US"/>
-        </w:rPr>
-        <w:t xml:space="preserve"> </w:t>
-      </w:r>
-      <w:proofErr w:type="spellStart"/>
-      <w:r>
-        <w:rPr>
-          <w:lang w:val="en-US"/>
-        </w:rPr>
-        <w:t>consequat</w:t>
-      </w:r>
-      <w:proofErr w:type="spellEnd"/>
-      <w:r>
-        <w:rPr>
-          <w:lang w:val="en-US"/>
-        </w:rPr>
-        <w:t xml:space="preserve">, vel illum dolore </w:t>
-      </w:r>
-      <w:proofErr w:type="spellStart"/>
-      <w:r>
-        <w:rPr>
-          <w:lang w:val="en-US"/>
-        </w:rPr>
-        <w:t>eu</w:t>
-      </w:r>
-      <w:proofErr w:type="spellEnd"/>
-      <w:r>
-        <w:rPr>
-          <w:lang w:val="en-US"/>
-        </w:rPr>
-        <w:t xml:space="preserve"> </w:t>
-      </w:r>
-      <w:proofErr w:type="spellStart"/>
-      <w:r>
-        <w:rPr>
-          <w:lang w:val="en-US"/>
-        </w:rPr>
-        <w:t>feugiat</w:t>
-      </w:r>
-      <w:proofErr w:type="spellEnd"/>
-      <w:r>
-        <w:rPr>
-          <w:lang w:val="en-US"/>
-        </w:rPr>
-        <w:t xml:space="preserve"> </w:t>
-      </w:r>
-      <w:proofErr w:type="spellStart"/>
-      <w:r>
-        <w:rPr>
-          <w:lang w:val="en-US"/>
-        </w:rPr>
-        <w:t>nulla</w:t>
-      </w:r>
-      <w:proofErr w:type="spellEnd"/>
-      <w:r>
-        <w:rPr>
-          <w:lang w:val="en-US"/>
-        </w:rPr>
-        <w:t xml:space="preserve"> </w:t>
-      </w:r>
-      <w:proofErr w:type="spellStart"/>
-      <w:r>
-        <w:rPr>
-          <w:lang w:val="en-US"/>
-        </w:rPr>
-        <w:t>facilisis</w:t>
-      </w:r>
-      <w:proofErr w:type="spellEnd"/>
-      <w:r>
-        <w:rPr>
-          <w:lang w:val="en-US"/>
-        </w:rPr>
-        <w:t xml:space="preserve"> at </w:t>
-      </w:r>
-      <w:proofErr w:type="spellStart"/>
-      <w:r>
-        <w:rPr>
-          <w:lang w:val="en-US"/>
-        </w:rPr>
-        <w:t>vero</w:t>
-      </w:r>
-      <w:proofErr w:type="spellEnd"/>
-      <w:r>
-        <w:rPr>
-          <w:lang w:val="en-US"/>
-        </w:rPr>
-        <w:t xml:space="preserve"> eros et </w:t>
-      </w:r>
-      <w:proofErr w:type="spellStart"/>
-      <w:r>
-        <w:rPr>
-          <w:lang w:val="en-US"/>
-        </w:rPr>
-        <w:t>accumsan</w:t>
-      </w:r>
-      <w:proofErr w:type="spellEnd"/>
-      <w:r>
-        <w:rPr>
-          <w:lang w:val="en-US"/>
-        </w:rPr>
-        <w:t xml:space="preserve"> et </w:t>
-      </w:r>
-      <w:proofErr w:type="spellStart"/>
-      <w:r>
-        <w:rPr>
-          <w:lang w:val="en-US"/>
-        </w:rPr>
-        <w:t>iusto</w:t>
-      </w:r>
-      <w:proofErr w:type="spellEnd"/>
-      <w:r>
-        <w:rPr>
-          <w:lang w:val="en-US"/>
-        </w:rPr>
-        <w:t xml:space="preserve"> </w:t>
-      </w:r>
-      <w:proofErr w:type="spellStart"/>
-      <w:r>
-        <w:rPr>
-          <w:lang w:val="en-US"/>
-        </w:rPr>
-        <w:t>odio</w:t>
-      </w:r>
-      <w:proofErr w:type="spellEnd"/>
-      <w:r>
-        <w:rPr>
-          <w:lang w:val="en-US"/>
-        </w:rPr>
-        <w:t xml:space="preserve"> </w:t>
-      </w:r>
-      <w:proofErr w:type="spellStart"/>
-      <w:r>
-        <w:rPr>
-          <w:lang w:val="en-US"/>
-        </w:rPr>
-        <w:t>dignissim</w:t>
-      </w:r>
-      <w:proofErr w:type="spellEnd"/>
-      <w:r>
-        <w:rPr>
-          <w:lang w:val="en-US"/>
-        </w:rPr>
-        <w:t xml:space="preserve"> qui </w:t>
-      </w:r>
-      <w:proofErr w:type="spellStart"/>
-      <w:r>
-        <w:rPr>
-          <w:lang w:val="en-US"/>
-        </w:rPr>
-        <w:t>blan-dit</w:t>
-      </w:r>
-      <w:proofErr w:type="spellEnd"/>
-      <w:r>
-        <w:rPr>
-          <w:lang w:val="en-US"/>
-        </w:rPr>
-        <w:t xml:space="preserve"> </w:t>
-      </w:r>
-      <w:proofErr w:type="spellStart"/>
-      <w:r>
-        <w:rPr>
-          <w:lang w:val="en-US"/>
-        </w:rPr>
-        <w:t>praesent</w:t>
-      </w:r>
-      <w:proofErr w:type="spellEnd"/>
-      <w:r>
-        <w:rPr>
-          <w:lang w:val="en-US"/>
-        </w:rPr>
-        <w:t xml:space="preserve"> </w:t>
-      </w:r>
-      <w:proofErr w:type="spellStart"/>
-      <w:r>
-        <w:rPr>
-          <w:lang w:val="en-US"/>
-        </w:rPr>
-        <w:t>luptatum</w:t>
-      </w:r>
-      <w:proofErr w:type="spellEnd"/>
-      <w:r>
-        <w:rPr>
-          <w:lang w:val="en-US"/>
-        </w:rPr>
-        <w:t xml:space="preserve"> </w:t>
-      </w:r>
-      <w:proofErr w:type="spellStart"/>
-      <w:r>
-        <w:rPr>
-          <w:lang w:val="en-US"/>
-        </w:rPr>
-        <w:t>zzril</w:t>
-      </w:r>
-      <w:proofErr w:type="spellEnd"/>
-      <w:r>
-        <w:rPr>
-          <w:lang w:val="en-US"/>
-        </w:rPr>
-        <w:t xml:space="preserve"> </w:t>
-      </w:r>
-      <w:proofErr w:type="spellStart"/>
-      <w:r>
-        <w:rPr>
-          <w:lang w:val="en-US"/>
-        </w:rPr>
-        <w:t>delenit</w:t>
-      </w:r>
-      <w:proofErr w:type="spellEnd"/>
-      <w:r>
-        <w:rPr>
-          <w:lang w:val="en-US"/>
-        </w:rPr>
-        <w:t xml:space="preserve"> </w:t>
-      </w:r>
-      <w:proofErr w:type="spellStart"/>
-      <w:r>
-        <w:rPr>
-          <w:lang w:val="en-US"/>
-        </w:rPr>
-        <w:t>augue</w:t>
-      </w:r>
-      <w:proofErr w:type="spellEnd"/>
-      <w:r>
-        <w:rPr>
-          <w:lang w:val="en-US"/>
-        </w:rPr>
-        <w:t xml:space="preserve"> </w:t>
-      </w:r>
-      <w:proofErr w:type="spellStart"/>
-      <w:r>
-        <w:rPr>
-          <w:lang w:val="en-US"/>
-        </w:rPr>
-        <w:t>duis</w:t>
-      </w:r>
-      <w:proofErr w:type="spellEnd"/>
-      <w:r>
-        <w:rPr>
-          <w:lang w:val="en-US"/>
-        </w:rPr>
-        <w:t xml:space="preserve"> dolore </w:t>
-      </w:r>
-      <w:proofErr w:type="spellStart"/>
-      <w:r>
-        <w:rPr>
-          <w:lang w:val="en-US"/>
-        </w:rPr>
-        <w:t>te</w:t>
-      </w:r>
-      <w:proofErr w:type="spellEnd"/>
-      <w:r>
-        <w:rPr>
-          <w:lang w:val="en-US"/>
-        </w:rPr>
-        <w:t xml:space="preserve"> </w:t>
-      </w:r>
-      <w:proofErr w:type="spellStart"/>
-      <w:r>
-        <w:rPr>
-          <w:lang w:val="en-US"/>
-        </w:rPr>
-        <w:t>feugait</w:t>
-      </w:r>
-      <w:proofErr w:type="spellEnd"/>
-      <w:r>
-        <w:rPr>
-          <w:lang w:val="en-US"/>
-        </w:rPr>
-        <w:t xml:space="preserve"> </w:t>
-      </w:r>
-      <w:proofErr w:type="spellStart"/>
-      <w:r>
-        <w:rPr>
-          <w:lang w:val="en-US"/>
-        </w:rPr>
-        <w:t>nulla</w:t>
-      </w:r>
-      <w:proofErr w:type="spellEnd"/>
-      <w:r>
-        <w:rPr>
-          <w:lang w:val="en-US"/>
-        </w:rPr>
-        <w:t xml:space="preserve"> </w:t>
-      </w:r>
-      <w:proofErr w:type="spellStart"/>
-      <w:r>
-        <w:rPr>
-          <w:lang w:val="en-US"/>
-        </w:rPr>
-        <w:t>facilisi</w:t>
-      </w:r>
-      <w:proofErr w:type="spellEnd"/>
-      <w:r>
-        <w:rPr>
-          <w:lang w:val="en-US"/>
-        </w:rPr>
-        <w:t>.</w:t>
-      </w:r>
-    </w:p>
-    <w:p>
-      <w:pPr>
-        <w:pStyle w:val="BodyNoIndent"/>
-        <w:rPr>
-          <w:lang w:val="en-US"/>
-        </w:rPr>
-      </w:pPr>
-    </w:p>
-    <w:p>
-      <w:pPr>
-        <w:pStyle w:val="Ttulo1"/>
-        <w:rPr>
-          <w:lang w:val="en-US"/>
-        </w:rPr>
-      </w:pPr>
-      <w:r>
-        <w:rPr>
-          <w:lang w:val="en-US"/>
-        </w:rPr>
-        <w:t>Visualization Solution</w:t>
-      </w:r>
-    </w:p>
-    <w:p>
-      <w:pPr>
-        <w:pStyle w:val="BodyNoIndent"/>
-        <w:rPr>
-          <w:lang w:val="en-US"/>
-        </w:rPr>
-      </w:pPr>
-      <w:r>
-        <w:rPr>
-          <w:lang w:val="en-US"/>
-        </w:rPr>
-        <w:t xml:space="preserve">Lorem ipsum dolor sit </w:t>
-      </w:r>
-      <w:proofErr w:type="spellStart"/>
-      <w:r>
-        <w:rPr>
-          <w:lang w:val="en-US"/>
-        </w:rPr>
-        <w:t>amet</w:t>
-      </w:r>
-      <w:proofErr w:type="spellEnd"/>
-      <w:r>
-        <w:rPr>
-          <w:lang w:val="en-US"/>
-        </w:rPr>
-        <w:t xml:space="preserve">, </w:t>
-      </w:r>
-      <w:proofErr w:type="spellStart"/>
-      <w:r>
-        <w:rPr>
-          <w:lang w:val="en-US"/>
-        </w:rPr>
-        <w:t>consectetuer</w:t>
-      </w:r>
-      <w:proofErr w:type="spellEnd"/>
-      <w:r>
-        <w:rPr>
-          <w:lang w:val="en-US"/>
-        </w:rPr>
-        <w:t xml:space="preserve"> </w:t>
-      </w:r>
-      <w:proofErr w:type="spellStart"/>
-      <w:r>
-        <w:rPr>
-          <w:lang w:val="en-US"/>
-        </w:rPr>
-        <w:t>adipiscing</w:t>
-      </w:r>
-      <w:proofErr w:type="spellEnd"/>
-      <w:r>
-        <w:rPr>
-          <w:lang w:val="en-US"/>
-        </w:rPr>
-        <w:t xml:space="preserve"> </w:t>
-      </w:r>
-      <w:proofErr w:type="spellStart"/>
-      <w:r>
-        <w:rPr>
-          <w:lang w:val="en-US"/>
-        </w:rPr>
-        <w:t>elit</w:t>
-      </w:r>
-      <w:proofErr w:type="spellEnd"/>
-      <w:r>
-        <w:rPr>
-          <w:lang w:val="en-US"/>
-        </w:rPr>
-        <w:t xml:space="preserve">, sed diam </w:t>
-      </w:r>
-      <w:proofErr w:type="spellStart"/>
-      <w:r>
-        <w:rPr>
-          <w:lang w:val="en-US"/>
-        </w:rPr>
-        <w:t>nonummy</w:t>
-      </w:r>
-      <w:proofErr w:type="spellEnd"/>
-      <w:r>
-        <w:rPr>
-          <w:lang w:val="en-US"/>
-        </w:rPr>
-        <w:t xml:space="preserve"> </w:t>
-      </w:r>
-      <w:proofErr w:type="spellStart"/>
-      <w:r>
-        <w:rPr>
-          <w:lang w:val="en-US"/>
-        </w:rPr>
-        <w:t>nibh</w:t>
-      </w:r>
-      <w:proofErr w:type="spellEnd"/>
-      <w:r>
-        <w:rPr>
-          <w:lang w:val="en-US"/>
-        </w:rPr>
-        <w:t xml:space="preserve"> </w:t>
-      </w:r>
-      <w:proofErr w:type="spellStart"/>
-      <w:r>
-        <w:rPr>
-          <w:lang w:val="en-US"/>
-        </w:rPr>
-        <w:t>euismod</w:t>
-      </w:r>
-      <w:proofErr w:type="spellEnd"/>
-      <w:r>
-        <w:rPr>
-          <w:lang w:val="en-US"/>
-        </w:rPr>
-        <w:t xml:space="preserve"> </w:t>
-      </w:r>
-      <w:proofErr w:type="spellStart"/>
-      <w:r>
-        <w:rPr>
-          <w:lang w:val="en-US"/>
-        </w:rPr>
-        <w:t>tincidunt</w:t>
-      </w:r>
-      <w:proofErr w:type="spellEnd"/>
-      <w:r>
-        <w:rPr>
-          <w:lang w:val="en-US"/>
-        </w:rPr>
-        <w:t xml:space="preserve"> </w:t>
-      </w:r>
-      <w:proofErr w:type="spellStart"/>
-      <w:r>
-        <w:rPr>
-          <w:lang w:val="en-US"/>
-        </w:rPr>
-        <w:t>ut</w:t>
-      </w:r>
-      <w:proofErr w:type="spellEnd"/>
-      <w:r>
-        <w:rPr>
-          <w:lang w:val="en-US"/>
-        </w:rPr>
-        <w:t xml:space="preserve"> </w:t>
-      </w:r>
-      <w:proofErr w:type="spellStart"/>
-      <w:r>
-        <w:rPr>
-          <w:lang w:val="en-US"/>
-        </w:rPr>
-        <w:t>laoreet</w:t>
-      </w:r>
-      <w:proofErr w:type="spellEnd"/>
-      <w:r>
-        <w:rPr>
-          <w:lang w:val="en-US"/>
-        </w:rPr>
-        <w:t xml:space="preserve"> dol</w:t>
-      </w:r>
-      <w:r>
-        <w:rPr>
-          <w:lang w:val="en-US"/>
-        </w:rPr>
-        <w:t xml:space="preserve">ore magna </w:t>
-      </w:r>
-      <w:proofErr w:type="spellStart"/>
-      <w:r>
-        <w:rPr>
-          <w:lang w:val="en-US"/>
-        </w:rPr>
-        <w:t>aliquam</w:t>
-      </w:r>
-      <w:proofErr w:type="spellEnd"/>
-      <w:r>
-        <w:rPr>
-          <w:lang w:val="en-US"/>
-        </w:rPr>
-        <w:t xml:space="preserve"> </w:t>
-      </w:r>
-      <w:proofErr w:type="spellStart"/>
-      <w:r>
-        <w:rPr>
-          <w:lang w:val="en-US"/>
-        </w:rPr>
-        <w:t>erat</w:t>
-      </w:r>
-      <w:proofErr w:type="spellEnd"/>
-      <w:r>
-        <w:rPr>
-          <w:lang w:val="en-US"/>
-        </w:rPr>
-        <w:t xml:space="preserve"> </w:t>
-      </w:r>
-      <w:proofErr w:type="spellStart"/>
-      <w:r>
-        <w:rPr>
-          <w:lang w:val="en-US"/>
-        </w:rPr>
-        <w:t>volutpat</w:t>
-      </w:r>
-      <w:proofErr w:type="spellEnd"/>
-      <w:r>
-        <w:rPr>
-          <w:lang w:val="en-US"/>
-        </w:rPr>
-        <w:t xml:space="preserve"> </w:t>
-      </w:r>
-      <w:r>
-        <w:rPr>
-          <w:lang w:val="en-US"/>
-        </w:rPr>
-        <w:fldChar w:fldCharType="begin"/>
-      </w:r>
-      <w:r>
-        <w:rPr>
-          <w:lang w:val="en-US"/>
-        </w:rPr>
-        <w:instrText xml:space="preserve"> REF _Ref6979519 \r </w:instrText>
-      </w:r>
-      <w:r>
-        <w:rPr>
-          <w:lang w:val="en-US"/>
-        </w:rPr>
-        <w:instrText xml:space="preserve"> \* MERGEFORMAT </w:instrText>
-      </w:r>
-      <w:r>
-        <w:rPr>
-          <w:lang w:val="en-US"/>
-        </w:rPr>
-        <w:fldChar w:fldCharType="separate"/>
-      </w:r>
-      <w:r>
-        <w:rPr>
-          <w:lang w:val="en-US"/>
-        </w:rPr>
-        <w:t>[1]</w:t>
-      </w:r>
-      <w:r>
-        <w:rPr>
-          <w:lang w:val="en-US"/>
-        </w:rPr>
-        <w:fldChar w:fldCharType="end"/>
-      </w:r>
-      <w:r>
-        <w:rPr>
-          <w:lang w:val="en-US"/>
-        </w:rPr>
-        <w:t>[2][3]</w:t>
-      </w:r>
-      <w:r>
-        <w:rPr>
-          <w:lang w:val="en-US"/>
-        </w:rPr>
-        <w:t xml:space="preserve">. </w:t>
-      </w:r>
-      <w:r>
-        <w:rPr>
-          <w:lang w:val="en-US"/>
-        </w:rPr>
-        <w:t xml:space="preserve">Ut </w:t>
-      </w:r>
-      <w:proofErr w:type="spellStart"/>
-      <w:r>
-        <w:rPr>
-          <w:lang w:val="en-US"/>
-        </w:rPr>
-        <w:t>wisi</w:t>
-      </w:r>
-      <w:proofErr w:type="spellEnd"/>
-      <w:r>
-        <w:rPr>
-          <w:lang w:val="en-US"/>
-        </w:rPr>
-        <w:t xml:space="preserve"> </w:t>
-      </w:r>
-      <w:proofErr w:type="spellStart"/>
-      <w:r>
-        <w:rPr>
-          <w:lang w:val="en-US"/>
-        </w:rPr>
-        <w:t>enim</w:t>
-      </w:r>
-      <w:proofErr w:type="spellEnd"/>
-      <w:r>
-        <w:rPr>
-          <w:lang w:val="en-US"/>
-        </w:rPr>
-        <w:t xml:space="preserve"> ad minim </w:t>
-      </w:r>
-      <w:proofErr w:type="spellStart"/>
-      <w:r>
-        <w:rPr>
-          <w:lang w:val="en-US"/>
-        </w:rPr>
-        <w:t>veniam</w:t>
-      </w:r>
-      <w:proofErr w:type="spellEnd"/>
-      <w:r>
-        <w:rPr>
-          <w:lang w:val="en-US"/>
-        </w:rPr>
-        <w:t xml:space="preserve">, </w:t>
-      </w:r>
-      <w:proofErr w:type="spellStart"/>
-      <w:r>
-        <w:rPr>
-          <w:lang w:val="en-US"/>
-        </w:rPr>
-        <w:t>quis</w:t>
-      </w:r>
-      <w:proofErr w:type="spellEnd"/>
-      <w:r>
-        <w:rPr>
-          <w:lang w:val="en-US"/>
-        </w:rPr>
-        <w:t xml:space="preserve"> </w:t>
-      </w:r>
-      <w:proofErr w:type="spellStart"/>
-      <w:r>
-        <w:rPr>
-          <w:lang w:val="en-US"/>
-        </w:rPr>
-        <w:t>nostrud</w:t>
-      </w:r>
-      <w:proofErr w:type="spellEnd"/>
-      <w:r>
-        <w:rPr>
-          <w:lang w:val="en-US"/>
-        </w:rPr>
-        <w:t xml:space="preserve"> exercit</w:t>
-      </w:r>
-      <w:r>
-        <w:rPr>
-          <w:lang w:val="en-US"/>
-        </w:rPr>
-        <w:softHyphen/>
-        <w:t xml:space="preserve">ation </w:t>
-      </w:r>
-      <w:proofErr w:type="spellStart"/>
-      <w:r>
-        <w:rPr>
-          <w:lang w:val="en-US"/>
-        </w:rPr>
-        <w:t>ullamcorper</w:t>
-      </w:r>
-      <w:proofErr w:type="spellEnd"/>
-      <w:r>
-        <w:rPr>
-          <w:lang w:val="en-US"/>
-        </w:rPr>
-        <w:t xml:space="preserve"> </w:t>
-      </w:r>
-      <w:proofErr w:type="spellStart"/>
-      <w:r>
-        <w:rPr>
-          <w:lang w:val="en-US"/>
-        </w:rPr>
-        <w:t>suscipit</w:t>
-      </w:r>
-      <w:proofErr w:type="spellEnd"/>
-      <w:r>
-        <w:rPr>
-          <w:lang w:val="en-US"/>
-        </w:rPr>
-        <w:t xml:space="preserve"> </w:t>
-      </w:r>
-      <w:proofErr w:type="spellStart"/>
-      <w:r>
-        <w:rPr>
-          <w:lang w:val="en-US"/>
-        </w:rPr>
-        <w:t>lobortis</w:t>
-      </w:r>
-      <w:proofErr w:type="spellEnd"/>
-      <w:r>
-        <w:rPr>
-          <w:lang w:val="en-US"/>
-        </w:rPr>
-        <w:t xml:space="preserve"> </w:t>
-      </w:r>
-      <w:proofErr w:type="spellStart"/>
-      <w:r>
-        <w:rPr>
-          <w:lang w:val="en-US"/>
-        </w:rPr>
-        <w:t>nisl</w:t>
-      </w:r>
-      <w:proofErr w:type="spellEnd"/>
-      <w:r>
-        <w:rPr>
-          <w:lang w:val="en-US"/>
-        </w:rPr>
-        <w:t xml:space="preserve"> </w:t>
-      </w:r>
-      <w:proofErr w:type="spellStart"/>
-      <w:r>
-        <w:rPr>
-          <w:lang w:val="en-US"/>
-        </w:rPr>
-        <w:t>ut</w:t>
-      </w:r>
-      <w:proofErr w:type="spellEnd"/>
-      <w:r>
-        <w:rPr>
-          <w:lang w:val="en-US"/>
-        </w:rPr>
-        <w:t xml:space="preserve"> </w:t>
-      </w:r>
-      <w:proofErr w:type="spellStart"/>
-      <w:r>
-        <w:rPr>
-          <w:lang w:val="en-US"/>
-        </w:rPr>
-        <w:t>aliquip</w:t>
-      </w:r>
-      <w:proofErr w:type="spellEnd"/>
-      <w:r>
-        <w:rPr>
-          <w:lang w:val="en-US"/>
-        </w:rPr>
-        <w:t xml:space="preserve"> ex </w:t>
-      </w:r>
-      <w:proofErr w:type="spellStart"/>
-      <w:r>
-        <w:rPr>
-          <w:lang w:val="en-US"/>
-        </w:rPr>
-        <w:t>ea</w:t>
-      </w:r>
-      <w:proofErr w:type="spellEnd"/>
-      <w:r>
-        <w:rPr>
-          <w:lang w:val="en-US"/>
-        </w:rPr>
-        <w:t xml:space="preserve"> </w:t>
-      </w:r>
-      <w:proofErr w:type="spellStart"/>
-      <w:r>
-        <w:rPr>
-          <w:lang w:val="en-US"/>
-        </w:rPr>
-        <w:t>commodo</w:t>
-      </w:r>
-      <w:proofErr w:type="spellEnd"/>
-      <w:r>
-        <w:rPr>
-          <w:lang w:val="en-US"/>
-        </w:rPr>
-        <w:t xml:space="preserve"> </w:t>
-      </w:r>
-      <w:proofErr w:type="spellStart"/>
-      <w:r>
-        <w:rPr>
-          <w:lang w:val="en-US"/>
-        </w:rPr>
-        <w:t>consequat</w:t>
-      </w:r>
-      <w:proofErr w:type="spellEnd"/>
-      <w:r>
-        <w:rPr>
-          <w:lang w:val="en-US"/>
-        </w:rPr>
-        <w:t xml:space="preserve">. Duis autem vel </w:t>
-      </w:r>
-      <w:proofErr w:type="spellStart"/>
-      <w:r>
-        <w:rPr>
-          <w:lang w:val="en-US"/>
-        </w:rPr>
-        <w:t>eum</w:t>
-      </w:r>
-      <w:proofErr w:type="spellEnd"/>
-      <w:r>
-        <w:rPr>
-          <w:lang w:val="en-US"/>
-        </w:rPr>
-        <w:t xml:space="preserve"> </w:t>
-      </w:r>
-      <w:proofErr w:type="spellStart"/>
-      <w:r>
-        <w:rPr>
-          <w:lang w:val="en-US"/>
-        </w:rPr>
-        <w:t>iriure</w:t>
-      </w:r>
-      <w:proofErr w:type="spellEnd"/>
-      <w:r>
-        <w:rPr>
-          <w:lang w:val="en-US"/>
-        </w:rPr>
-        <w:t xml:space="preserve"> dolor in </w:t>
-      </w:r>
-      <w:proofErr w:type="spellStart"/>
-      <w:r>
-        <w:rPr>
-          <w:lang w:val="en-US"/>
-        </w:rPr>
-        <w:t>hendrerit</w:t>
-      </w:r>
-      <w:proofErr w:type="spellEnd"/>
-      <w:r>
-        <w:rPr>
-          <w:lang w:val="en-US"/>
-        </w:rPr>
-        <w:t xml:space="preserve"> in </w:t>
-      </w:r>
-      <w:proofErr w:type="spellStart"/>
-      <w:r>
-        <w:rPr>
-          <w:lang w:val="en-US"/>
-        </w:rPr>
-        <w:t>vulpu-tate</w:t>
-      </w:r>
-      <w:proofErr w:type="spellEnd"/>
-      <w:r>
-        <w:rPr>
-          <w:lang w:val="en-US"/>
-        </w:rPr>
-        <w:t xml:space="preserve"> </w:t>
-      </w:r>
-      <w:proofErr w:type="spellStart"/>
-      <w:r>
-        <w:rPr>
-          <w:lang w:val="en-US"/>
-        </w:rPr>
-        <w:t>velit</w:t>
-      </w:r>
-      <w:proofErr w:type="spellEnd"/>
-      <w:r>
-        <w:rPr>
-          <w:lang w:val="en-US"/>
-        </w:rPr>
-        <w:t xml:space="preserve"> </w:t>
-      </w:r>
-      <w:proofErr w:type="spellStart"/>
-      <w:r>
-        <w:rPr>
-          <w:lang w:val="en-US"/>
-        </w:rPr>
-        <w:t>esse</w:t>
-      </w:r>
-      <w:proofErr w:type="spellEnd"/>
-      <w:r>
-        <w:rPr>
-          <w:lang w:val="en-US"/>
-        </w:rPr>
-        <w:t xml:space="preserve"> </w:t>
-      </w:r>
-      <w:proofErr w:type="spellStart"/>
-      <w:r>
-        <w:rPr>
-          <w:lang w:val="en-US"/>
-        </w:rPr>
-        <w:lastRenderedPageBreak/>
         <w:t>molestie</w:t>
       </w:r>
       <w:proofErr w:type="spellEnd"/>
@@ -5162,6 +6098,7 @@
           <w:noProof/>
           <w:lang w:val="en-US"/>
         </w:rPr>
+        <w:lastRenderedPageBreak/>
         <w:drawing>
           <wp:anchor distT="0" distB="0" distL="114300" distR="114300" simplePos="0" relativeHeight="251660288" behindDoc="1" locked="0" layoutInCell="1" allowOverlap="1" wp14:anchorId="352111D0" wp14:editId="50B51627">
             <wp:simplePos x="0" y="0"/>
@@ -6337,7 +7274,6 @@
         <w:rPr>
           <w:lang w:val="en-US"/>
         </w:rPr>
-        <w:lastRenderedPageBreak/>
         <w:t>wisi</w:t>
       </w:r>
       <w:proofErr w:type="spellEnd"/>
@@ -10756,6 +11692,232 @@
     </w:lvl>
   </w:abstractNum>
   <w:abstractNum w:abstractNumId="17" w15:restartNumberingAfterBreak="0">
+    <w:nsid w:val="4F0234E1"/>
+    <w:multiLevelType w:val="hybridMultilevel"/>
+    <w:tmpl w:val="D27211A4"/>
+    <w:lvl w:ilvl="0" w:tplc="08160001">
+      <w:start w:val="1"/>
+      <w:numFmt w:val="bullet"/>
+      <w:lvlText w:val=""/>
+      <w:lvlJc w:val="left"/>
+      <w:pPr>
+        <w:ind w:left="1080" w:hanging="360"/>
+      </w:pPr>
+      <w:rPr>
+        <w:rFonts w:ascii="Symbol" w:hAnsi="Symbol" w:hint="default"/>
+      </w:rPr>
+    </w:lvl>
+    <w:lvl w:ilvl="1" w:tplc="08160003" w:tentative="1">
+      <w:start w:val="1"/>
+      <w:numFmt w:val="bullet"/>
+      <w:lvlText w:val="o"/>
+      <w:lvlJc w:val="left"/>
+      <w:pPr>
+        <w:ind w:left="1800" w:hanging="360"/>
+      </w:pPr>
+      <w:rPr>
+        <w:rFonts w:ascii="Courier New" w:hAnsi="Courier New" w:cs="Courier New" w:hint="default"/>
+      </w:rPr>
+    </w:lvl>
+    <w:lvl w:ilvl="2" w:tplc="08160005" w:tentative="1">
+      <w:start w:val="1"/>
+      <w:numFmt w:val="bullet"/>
+      <w:lvlText w:val=""/>
+      <w:lvlJc w:val="left"/>
+      <w:pPr>
+        <w:ind w:left="2520" w:hanging="360"/>
+      </w:pPr>
+      <w:rPr>
+        <w:rFonts w:ascii="Wingdings" w:hAnsi="Wingdings" w:hint="default"/>
+      </w:rPr>
+    </w:lvl>
+    <w:lvl w:ilvl="3" w:tplc="08160001" w:tentative="1">
+      <w:start w:val="1"/>
+      <w:numFmt w:val="bullet"/>
+      <w:lvlText w:val=""/>
+      <w:lvlJc w:val="left"/>
+      <w:pPr>
+        <w:ind w:left="3240" w:hanging="360"/>
+      </w:pPr>
+      <w:rPr>
+        <w:rFonts w:ascii="Symbol" w:hAnsi="Symbol" w:hint="default"/>
+      </w:rPr>
+    </w:lvl>
+    <w:lvl w:ilvl="4" w:tplc="08160003" w:tentative="1">
+      <w:start w:val="1"/>
+      <w:numFmt w:val="bullet"/>
+      <w:lvlText w:val="o"/>
+      <w:lvlJc w:val="left"/>
+      <w:pPr>
+        <w:ind w:left="3960" w:hanging="360"/>
+      </w:pPr>
+      <w:rPr>
+        <w:rFonts w:ascii="Courier New" w:hAnsi="Courier New" w:cs="Courier New" w:hint="default"/>
+      </w:rPr>
+    </w:lvl>
+    <w:lvl w:ilvl="5" w:tplc="08160005" w:tentative="1">
+      <w:start w:val="1"/>
+      <w:numFmt w:val="bullet"/>
+      <w:lvlText w:val=""/>
+      <w:lvlJc w:val="left"/>
+      <w:pPr>
+        <w:ind w:left="4680" w:hanging="360"/>
+      </w:pPr>
+      <w:rPr>
+        <w:rFonts w:ascii="Wingdings" w:hAnsi="Wingdings" w:hint="default"/>
+      </w:rPr>
+    </w:lvl>
+    <w:lvl w:ilvl="6" w:tplc="08160001" w:tentative="1">
+      <w:start w:val="1"/>
+      <w:numFmt w:val="bullet"/>
+      <w:lvlText w:val=""/>
+      <w:lvlJc w:val="left"/>
+      <w:pPr>
+        <w:ind w:left="5400" w:hanging="360"/>
+      </w:pPr>
+      <w:rPr>
+        <w:rFonts w:ascii="Symbol" w:hAnsi="Symbol" w:hint="default"/>
+      </w:rPr>
+    </w:lvl>
+    <w:lvl w:ilvl="7" w:tplc="08160003" w:tentative="1">
+      <w:start w:val="1"/>
+      <w:numFmt w:val="bullet"/>
+      <w:lvlText w:val="o"/>
+      <w:lvlJc w:val="left"/>
+      <w:pPr>
+        <w:ind w:left="6120" w:hanging="360"/>
+      </w:pPr>
+      <w:rPr>
+        <w:rFonts w:ascii="Courier New" w:hAnsi="Courier New" w:cs="Courier New" w:hint="default"/>
+      </w:rPr>
+    </w:lvl>
+    <w:lvl w:ilvl="8" w:tplc="08160005" w:tentative="1">
+      <w:start w:val="1"/>
+      <w:numFmt w:val="bullet"/>
+      <w:lvlText w:val=""/>
+      <w:lvlJc w:val="left"/>
+      <w:pPr>
+        <w:ind w:left="6840" w:hanging="360"/>
+      </w:pPr>
+      <w:rPr>
+        <w:rFonts w:ascii="Wingdings" w:hAnsi="Wingdings" w:hint="default"/>
+      </w:rPr>
+    </w:lvl>
+  </w:abstractNum>
+  <w:abstractNum w:abstractNumId="18" w15:restartNumberingAfterBreak="0">
+    <w:nsid w:val="51B73215"/>
+    <w:multiLevelType w:val="hybridMultilevel"/>
+    <w:tmpl w:val="306AD9A4"/>
+    <w:lvl w:ilvl="0" w:tplc="08160001">
+      <w:start w:val="1"/>
+      <w:numFmt w:val="bullet"/>
+      <w:lvlText w:val=""/>
+      <w:lvlJc w:val="left"/>
+      <w:pPr>
+        <w:ind w:left="1080" w:hanging="360"/>
+      </w:pPr>
+      <w:rPr>
+        <w:rFonts w:ascii="Symbol" w:hAnsi="Symbol" w:hint="default"/>
+      </w:rPr>
+    </w:lvl>
+    <w:lvl w:ilvl="1" w:tplc="08160003" w:tentative="1">
+      <w:start w:val="1"/>
+      <w:numFmt w:val="bullet"/>
+      <w:lvlText w:val="o"/>
+      <w:lvlJc w:val="left"/>
+      <w:pPr>
+        <w:ind w:left="1800" w:hanging="360"/>
+      </w:pPr>
+      <w:rPr>
+        <w:rFonts w:ascii="Courier New" w:hAnsi="Courier New" w:cs="Courier New" w:hint="default"/>
+      </w:rPr>
+    </w:lvl>
+    <w:lvl w:ilvl="2" w:tplc="08160005" w:tentative="1">
+      <w:start w:val="1"/>
+      <w:numFmt w:val="bullet"/>
+      <w:lvlText w:val=""/>
+      <w:lvlJc w:val="left"/>
+      <w:pPr>
+        <w:ind w:left="2520" w:hanging="360"/>
+      </w:pPr>
+      <w:rPr>
+        <w:rFonts w:ascii="Wingdings" w:hAnsi="Wingdings" w:hint="default"/>
+      </w:rPr>
+    </w:lvl>
+    <w:lvl w:ilvl="3" w:tplc="08160001" w:tentative="1">
+      <w:start w:val="1"/>
+      <w:numFmt w:val="bullet"/>
+      <w:lvlText w:val=""/>
+      <w:lvlJc w:val="left"/>
+      <w:pPr>
+        <w:ind w:left="3240" w:hanging="360"/>
+      </w:pPr>
+      <w:rPr>
+        <w:rFonts w:ascii="Symbol" w:hAnsi="Symbol" w:hint="default"/>
+      </w:rPr>
+    </w:lvl>
+    <w:lvl w:ilvl="4" w:tplc="08160003" w:tentative="1">
+      <w:start w:val="1"/>
+      <w:numFmt w:val="bullet"/>
+      <w:lvlText w:val="o"/>
+      <w:lvlJc w:val="left"/>
+      <w:pPr>
+        <w:ind w:left="3960" w:hanging="360"/>
+      </w:pPr>
+      <w:rPr>
+        <w:rFonts w:ascii="Courier New" w:hAnsi="Courier New" w:cs="Courier New" w:hint="default"/>
+      </w:rPr>
+    </w:lvl>
+    <w:lvl w:ilvl="5" w:tplc="08160005" w:tentative="1">
+      <w:start w:val="1"/>
+      <w:numFmt w:val="bullet"/>
+      <w:lvlText w:val=""/>
+      <w:lvlJc w:val="left"/>
+      <w:pPr>
+        <w:ind w:left="4680" w:hanging="360"/>
+      </w:pPr>
+      <w:rPr>
+        <w:rFonts w:ascii="Wingdings" w:hAnsi="Wingdings" w:hint="default"/>
+      </w:rPr>
+    </w:lvl>
+    <w:lvl w:ilvl="6" w:tplc="08160001" w:tentative="1">
+      <w:start w:val="1"/>
+      <w:numFmt w:val="bullet"/>
+      <w:lvlText w:val=""/>
+      <w:lvlJc w:val="left"/>
+      <w:pPr>
+        <w:ind w:left="5400" w:hanging="360"/>
+      </w:pPr>
+      <w:rPr>
+        <w:rFonts w:ascii="Symbol" w:hAnsi="Symbol" w:hint="default"/>
+      </w:rPr>
+    </w:lvl>
+    <w:lvl w:ilvl="7" w:tplc="08160003" w:tentative="1">
+      <w:start w:val="1"/>
+      <w:numFmt w:val="bullet"/>
+      <w:lvlText w:val="o"/>
+      <w:lvlJc w:val="left"/>
+      <w:pPr>
+        <w:ind w:left="6120" w:hanging="360"/>
+      </w:pPr>
+      <w:rPr>
+        <w:rFonts w:ascii="Courier New" w:hAnsi="Courier New" w:cs="Courier New" w:hint="default"/>
+      </w:rPr>
+    </w:lvl>
+    <w:lvl w:ilvl="8" w:tplc="08160005" w:tentative="1">
+      <w:start w:val="1"/>
+      <w:numFmt w:val="bullet"/>
+      <w:lvlText w:val=""/>
+      <w:lvlJc w:val="left"/>
+      <w:pPr>
+        <w:ind w:left="6840" w:hanging="360"/>
+      </w:pPr>
+      <w:rPr>
+        <w:rFonts w:ascii="Wingdings" w:hAnsi="Wingdings" w:hint="default"/>
+      </w:rPr>
+    </w:lvl>
+  </w:abstractNum>
+  <w:abstractNum w:abstractNumId="19" w15:restartNumberingAfterBreak="0">
     <w:nsid w:val="51B963E0"/>
     <w:multiLevelType w:val="hybridMultilevel"/>
     <w:tmpl w:val="93689268"/>
@@ -10895,7 +12057,7 @@
       </w:rPr>
     </w:lvl>
   </w:abstractNum>
-  <w:abstractNum w:abstractNumId="18" w15:restartNumberingAfterBreak="0">
+  <w:abstractNum w:abstractNumId="20" w15:restartNumberingAfterBreak="0">
     <w:nsid w:val="5FEC2776"/>
     <w:multiLevelType w:val="multilevel"/>
     <w:tmpl w:val="03369986"/>
@@ -11044,7 +12206,156 @@
       </w:rPr>
     </w:lvl>
   </w:abstractNum>
-  <w:abstractNum w:abstractNumId="19" w15:restartNumberingAfterBreak="0">
+  <w:abstractNum w:abstractNumId="21" w15:restartNumberingAfterBreak="0">
+    <w:nsid w:val="6AC72375"/>
+    <w:multiLevelType w:val="multilevel"/>
+    <w:tmpl w:val="0A3AB4DC"/>
+    <w:lvl w:ilvl="0">
+      <w:start w:val="1"/>
+      <w:numFmt w:val="bullet"/>
+      <w:lvlText w:val=""/>
+      <w:lvlJc w:val="left"/>
+      <w:pPr>
+        <w:tabs>
+          <w:tab w:val="num" w:pos="720"/>
+        </w:tabs>
+        <w:ind w:left="720" w:hanging="360"/>
+      </w:pPr>
+      <w:rPr>
+        <w:rFonts w:ascii="Symbol" w:hAnsi="Symbol" w:hint="default"/>
+        <w:sz w:val="20"/>
+      </w:rPr>
+    </w:lvl>
+    <w:lvl w:ilvl="1" w:tentative="1">
+      <w:start w:val="1"/>
+      <w:numFmt w:val="bullet"/>
+      <w:lvlText w:val=""/>
+      <w:lvlJc w:val="left"/>
+      <w:pPr>
+        <w:tabs>
+          <w:tab w:val="num" w:pos="1440"/>
+        </w:tabs>
+        <w:ind w:left="1440" w:hanging="360"/>
+      </w:pPr>
+      <w:rPr>
+        <w:rFonts w:ascii="Symbol" w:hAnsi="Symbol" w:hint="default"/>
+        <w:sz w:val="20"/>
+      </w:rPr>
+    </w:lvl>
+    <w:lvl w:ilvl="2" w:tentative="1">
+      <w:start w:val="1"/>
+      <w:numFmt w:val="bullet"/>
+      <w:lvlText w:val=""/>
+      <w:lvlJc w:val="left"/>
+      <w:pPr>
+        <w:tabs>
+          <w:tab w:val="num" w:pos="2160"/>
+        </w:tabs>
+        <w:ind w:left="2160" w:hanging="360"/>
+      </w:pPr>
+      <w:rPr>
+        <w:rFonts w:ascii="Symbol" w:hAnsi="Symbol" w:hint="default"/>
+        <w:sz w:val="20"/>
+      </w:rPr>
+    </w:lvl>
+    <w:lvl w:ilvl="3" w:tentative="1">
+      <w:start w:val="1"/>
+      <w:numFmt w:val="bullet"/>
+      <w:lvlText w:val=""/>
+      <w:lvlJc w:val="left"/>
+      <w:pPr>
+        <w:tabs>
+          <w:tab w:val="num" w:pos="2880"/>
+        </w:tabs>
+        <w:ind w:left="2880" w:hanging="360"/>
+      </w:pPr>
+      <w:rPr>
+        <w:rFonts w:ascii="Symbol" w:hAnsi="Symbol" w:hint="default"/>
+        <w:sz w:val="20"/>
+      </w:rPr>
+    </w:lvl>
+    <w:lvl w:ilvl="4" w:tentative="1">
+      <w:start w:val="1"/>
+      <w:numFmt w:val="bullet"/>
+      <w:lvlText w:val=""/>
+      <w:lvlJc w:val="left"/>
+      <w:pPr>
+        <w:tabs>
+          <w:tab w:val="num" w:pos="3600"/>
+        </w:tabs>
+        <w:ind w:left="3600" w:hanging="360"/>
+      </w:pPr>
+      <w:rPr>
+        <w:rFonts w:ascii="Symbol" w:hAnsi="Symbol" w:hint="default"/>
+        <w:sz w:val="20"/>
+      </w:rPr>
+    </w:lvl>
+    <w:lvl w:ilvl="5" w:tentative="1">
+      <w:start w:val="1"/>
+      <w:numFmt w:val="bullet"/>
+      <w:lvlText w:val=""/>
+      <w:lvlJc w:val="left"/>
+      <w:pPr>
+        <w:tabs>
+          <w:tab w:val="num" w:pos="4320"/>
+        </w:tabs>
+        <w:ind w:left="4320" w:hanging="360"/>
+      </w:pPr>
+      <w:rPr>
+        <w:rFonts w:ascii="Symbol" w:hAnsi="Symbol" w:hint="default"/>
+        <w:sz w:val="20"/>
+      </w:rPr>
+    </w:lvl>
+    <w:lvl w:ilvl="6" w:tentative="1">
+      <w:start w:val="1"/>
+      <w:numFmt w:val="bullet"/>
+      <w:lvlText w:val=""/>
+      <w:lvlJc w:val="left"/>
+      <w:pPr>
+        <w:tabs>
+          <w:tab w:val="num" w:pos="5040"/>
+        </w:tabs>
+        <w:ind w:left="5040" w:hanging="360"/>
+      </w:pPr>
+      <w:rPr>
+        <w:rFonts w:ascii="Symbol" w:hAnsi="Symbol" w:hint="default"/>
+        <w:sz w:val="20"/>
+      </w:rPr>
+    </w:lvl>
+    <w:lvl w:ilvl="7" w:tentative="1">
+      <w:start w:val="1"/>
+      <w:numFmt w:val="bullet"/>
+      <w:lvlText w:val=""/>
+      <w:lvlJc w:val="left"/>
+      <w:pPr>
+        <w:tabs>
+          <w:tab w:val="num" w:pos="5760"/>
+        </w:tabs>
+        <w:ind w:left="5760" w:hanging="360"/>
+      </w:pPr>
+      <w:rPr>
+        <w:rFonts w:ascii="Symbol" w:hAnsi="Symbol" w:hint="default"/>
+        <w:sz w:val="20"/>
+      </w:rPr>
+    </w:lvl>
+    <w:lvl w:ilvl="8" w:tentative="1">
+      <w:start w:val="1"/>
+      <w:numFmt w:val="bullet"/>
+      <w:lvlText w:val=""/>
+      <w:lvlJc w:val="left"/>
+      <w:pPr>
+        <w:tabs>
+          <w:tab w:val="num" w:pos="6480"/>
+        </w:tabs>
+        <w:ind w:left="6480" w:hanging="360"/>
+      </w:pPr>
+      <w:rPr>
+        <w:rFonts w:ascii="Symbol" w:hAnsi="Symbol" w:hint="default"/>
+        <w:sz w:val="20"/>
+      </w:rPr>
+    </w:lvl>
+  </w:abstractNum>
+  <w:abstractNum w:abstractNumId="22" w15:restartNumberingAfterBreak="0">
     <w:nsid w:val="6B281ECD"/>
     <w:multiLevelType w:val="multilevel"/>
     <w:tmpl w:val="A5066098"/>
@@ -11185,7 +12496,7 @@
       </w:rPr>
     </w:lvl>
   </w:abstractNum>
-  <w:abstractNum w:abstractNumId="20" w15:restartNumberingAfterBreak="0">
+  <w:abstractNum w:abstractNumId="23" w15:restartNumberingAfterBreak="0">
     <w:nsid w:val="6D046F2C"/>
     <w:multiLevelType w:val="multilevel"/>
     <w:tmpl w:val="53E01760"/>
@@ -11325,7 +12636,120 @@
       </w:rPr>
     </w:lvl>
   </w:abstractNum>
-  <w:abstractNum w:abstractNumId="21" w15:restartNumberingAfterBreak="0">
+  <w:abstractNum w:abstractNumId="24" w15:restartNumberingAfterBreak="0">
+    <w:nsid w:val="78CF67BC"/>
+    <w:multiLevelType w:val="hybridMultilevel"/>
+    <w:tmpl w:val="AD6C9412"/>
+    <w:lvl w:ilvl="0" w:tplc="08160001">
+      <w:start w:val="1"/>
+      <w:numFmt w:val="bullet"/>
+      <w:lvlText w:val=""/>
+      <w:lvlJc w:val="left"/>
+      <w:pPr>
+        <w:ind w:left="720" w:hanging="360"/>
+      </w:pPr>
+      <w:rPr>
+        <w:rFonts w:ascii="Symbol" w:hAnsi="Symbol" w:hint="default"/>
+      </w:rPr>
+    </w:lvl>
+    <w:lvl w:ilvl="1" w:tplc="08160003" w:tentative="1">
+      <w:start w:val="1"/>
+      <w:numFmt w:val="bullet"/>
+      <w:lvlText w:val="o"/>
+      <w:lvlJc w:val="left"/>
+      <w:pPr>
+        <w:ind w:left="1440" w:hanging="360"/>
+      </w:pPr>
+      <w:rPr>
+        <w:rFonts w:ascii="Courier New" w:hAnsi="Courier New" w:cs="Courier New" w:hint="default"/>
+      </w:rPr>
+    </w:lvl>
+    <w:lvl w:ilvl="2" w:tplc="08160005" w:tentative="1">
+      <w:start w:val="1"/>
+      <w:numFmt w:val="bullet"/>
+      <w:lvlText w:val=""/>
+      <w:lvlJc w:val="left"/>
+      <w:pPr>
+        <w:ind w:left="2160" w:hanging="360"/>
+      </w:pPr>
+      <w:rPr>
+        <w:rFonts w:ascii="Wingdings" w:hAnsi="Wingdings" w:hint="default"/>
+      </w:rPr>
+    </w:lvl>
+    <w:lvl w:ilvl="3" w:tplc="08160001" w:tentative="1">
+      <w:start w:val="1"/>
+      <w:numFmt w:val="bullet"/>
+      <w:lvlText w:val=""/>
+      <w:lvlJc w:val="left"/>
+      <w:pPr>
+        <w:ind w:left="2880" w:hanging="360"/>
+      </w:pPr>
+      <w:rPr>
+        <w:rFonts w:ascii="Symbol" w:hAnsi="Symbol" w:hint="default"/>
+      </w:rPr>
+    </w:lvl>
+    <w:lvl w:ilvl="4" w:tplc="08160003" w:tentative="1">
+      <w:start w:val="1"/>
+      <w:numFmt w:val="bullet"/>
+      <w:lvlText w:val="o"/>
+      <w:lvlJc w:val="left"/>
+      <w:pPr>
+        <w:ind w:left="3600" w:hanging="360"/>
+      </w:pPr>
+      <w:rPr>
+        <w:rFonts w:ascii="Courier New" w:hAnsi="Courier New" w:cs="Courier New" w:hint="default"/>
+      </w:rPr>
+    </w:lvl>
+    <w:lvl w:ilvl="5" w:tplc="08160005" w:tentative="1">
+      <w:start w:val="1"/>
+      <w:numFmt w:val="bullet"/>
+      <w:lvlText w:val=""/>
+      <w:lvlJc w:val="left"/>
+      <w:pPr>
+        <w:ind w:left="4320" w:hanging="360"/>
+      </w:pPr>
+      <w:rPr>
+        <w:rFonts w:ascii="Wingdings" w:hAnsi="Wingdings" w:hint="default"/>
+      </w:rPr>
+    </w:lvl>
+    <w:lvl w:ilvl="6" w:tplc="08160001" w:tentative="1">
+      <w:start w:val="1"/>
+      <w:numFmt w:val="bullet"/>
+      <w:lvlText w:val=""/>
+      <w:lvlJc w:val="left"/>
+      <w:pPr>
+        <w:ind w:left="5040" w:hanging="360"/>
+      </w:pPr>
+      <w:rPr>
+        <w:rFonts w:ascii="Symbol" w:hAnsi="Symbol" w:hint="default"/>
+      </w:rPr>
+    </w:lvl>
+    <w:lvl w:ilvl="7" w:tplc="08160003" w:tentative="1">
+      <w:start w:val="1"/>
+      <w:numFmt w:val="bullet"/>
+      <w:lvlText w:val="o"/>
+      <w:lvlJc w:val="left"/>
+      <w:pPr>
+        <w:ind w:left="5760" w:hanging="360"/>
+      </w:pPr>
+      <w:rPr>
+        <w:rFonts w:ascii="Courier New" w:hAnsi="Courier New" w:cs="Courier New" w:hint="default"/>
+      </w:rPr>
+    </w:lvl>
+    <w:lvl w:ilvl="8" w:tplc="08160005" w:tentative="1">
+      <w:start w:val="1"/>
+      <w:numFmt w:val="bullet"/>
+      <w:lvlText w:val=""/>
+      <w:lvlJc w:val="left"/>
+      <w:pPr>
+        <w:ind w:left="6480" w:hanging="360"/>
+      </w:pPr>
+      <w:rPr>
+        <w:rFonts w:ascii="Wingdings" w:hAnsi="Wingdings" w:hint="default"/>
+      </w:rPr>
+    </w:lvl>
+  </w:abstractNum>
+  <w:abstractNum w:abstractNumId="25" w15:restartNumberingAfterBreak="0">
     <w:nsid w:val="7B4848D1"/>
     <w:multiLevelType w:val="multilevel"/>
     <w:tmpl w:val="3726121C"/>
@@ -11447,7 +12871,7 @@
     </w:lvl>
   </w:abstractNum>
   <w:num w:numId="1" w16cid:durableId="1361664690">
-    <w:abstractNumId w:val="19"/>
+    <w:abstractNumId w:val="22"/>
   </w:num>
   <w:num w:numId="2" w16cid:durableId="1759666623">
     <w:abstractNumId w:val="16"/>
@@ -11489,13 +12913,13 @@
     <w:abstractNumId w:val="13"/>
   </w:num>
   <w:num w:numId="15" w16cid:durableId="1728643649">
-    <w:abstractNumId w:val="20"/>
+    <w:abstractNumId w:val="23"/>
   </w:num>
   <w:num w:numId="16" w16cid:durableId="2021151907">
     <w:abstractNumId w:val="0"/>
   </w:num>
   <w:num w:numId="17" w16cid:durableId="575867907">
-    <w:abstractNumId w:val="19"/>
+    <w:abstractNumId w:val="22"/>
     <w:lvlOverride w:ilvl="0">
       <w:startOverride w:val="1"/>
     </w:lvlOverride>
@@ -11525,22 +12949,34 @@
     </w:lvlOverride>
   </w:num>
   <w:num w:numId="18" w16cid:durableId="536162691">
-    <w:abstractNumId w:val="17"/>
+    <w:abstractNumId w:val="19"/>
   </w:num>
   <w:num w:numId="19" w16cid:durableId="771435371">
     <w:abstractNumId w:val="11"/>
   </w:num>
   <w:num w:numId="20" w16cid:durableId="46611349">
-    <w:abstractNumId w:val="21"/>
+    <w:abstractNumId w:val="25"/>
   </w:num>
   <w:num w:numId="21" w16cid:durableId="1549293675">
-    <w:abstractNumId w:val="18"/>
+    <w:abstractNumId w:val="20"/>
   </w:num>
   <w:num w:numId="22" w16cid:durableId="1562407105">
     <w:abstractNumId w:val="12"/>
   </w:num>
   <w:num w:numId="23" w16cid:durableId="23791566">
     <w:abstractNumId w:val="14"/>
+  </w:num>
+  <w:num w:numId="24" w16cid:durableId="488864828">
+    <w:abstractNumId w:val="18"/>
+  </w:num>
+  <w:num w:numId="25" w16cid:durableId="276103977">
+    <w:abstractNumId w:val="24"/>
+  </w:num>
+  <w:num w:numId="26" w16cid:durableId="2027899109">
+    <w:abstractNumId w:val="17"/>
+  </w:num>
+  <w:num w:numId="27" w16cid:durableId="1405689413">
+    <w:abstractNumId w:val="21"/>
   </w:num>
 </w:numbering>
 </file>
@@ -11700,6 +13136,9 @@
     <w:lsdException w:name="Table Subtle 1" w:semiHidden="1" w:unhideWhenUsed="1"/>
     <w:lsdException w:name="Table Subtle 2" w:semiHidden="1" w:unhideWhenUsed="1"/>
     <w:lsdException w:name="Table Web 1" w:semiHidden="1" w:unhideWhenUsed="1"/>
+    <w:lsdException w:name="Table Web 2" w:semiHidden="1" w:unhideWhenUsed="1"/>
+    <w:lsdException w:name="Table Web 3" w:semiHidden="1" w:unhideWhenUsed="1"/>
+    <w:lsdException w:name="Table Theme" w:semiHidden="1" w:unhideWhenUsed="1"/>
     <w:lsdException w:name="Light Shading"/>
     <w:lsdException w:name="Light List"/>
     <w:lsdException w:name="Light Grid"/>
@@ -11913,7 +13352,7 @@
   <w:style w:type="paragraph" w:default="1" w:styleId="Normal">
     <w:name w:val="Normal"/>
     <w:qFormat/>
-    <w:rsid w:val="00AA23C1"/>
+    <w:rsid w:val="00862CE0"/>
     <w:rPr>
       <w:rFonts w:asciiTheme="minorHAnsi" w:eastAsiaTheme="minorHAnsi" w:hAnsiTheme="minorHAnsi" w:cstheme="minorBidi"/>
       <w:sz w:val="24"/>
@@ -12106,7 +13545,7 @@
     <w:uiPriority w:val="1"/>
     <w:semiHidden/>
     <w:unhideWhenUsed/>
-    <w:rsid w:val="00AA23C1"/>
+    <w:rsid w:val="00862CE0"/>
   </w:style>
   <w:style w:type="table" w:default="1" w:styleId="Tabelanormal">
     <w:name w:val="Normal Table"/>
@@ -12128,7 +13567,7 @@
     <w:uiPriority w:val="99"/>
     <w:semiHidden/>
     <w:unhideWhenUsed/>
-    <w:rsid w:val="00AA23C1"/>
+    <w:rsid w:val="00862CE0"/>
   </w:style>
   <w:style w:type="paragraph" w:styleId="Ttulo">
     <w:name w:val="Title"/>

</xml_diff>